<commit_message>
Fixed database and DeleteUserById endpoint
</commit_message>
<xml_diff>
--- a/Tesztelési dokumentáció.docx
+++ b/Tesztelési dokumentáció.docx
@@ -46,7 +46,7 @@
                     </pic:cNvPicPr>
                   </pic:nvPicPr>
                   <pic:blipFill>
-                    <a:blip r:embed="rId6" cstate="print">
+                    <a:blip r:embed="rId8" cstate="print">
                       <a:extLst>
                         <a:ext uri="{28A0092B-C50C-407E-A947-70E740481C1C}">
                           <a14:useLocalDpi xmlns:a14="http://schemas.microsoft.com/office/drawing/2010/main" val="0"/>
@@ -116,7 +116,7 @@
                     </pic:cNvPicPr>
                   </pic:nvPicPr>
                   <pic:blipFill>
-                    <a:blip r:embed="rId7">
+                    <a:blip r:embed="rId9">
                       <a:extLst>
                         <a:ext uri="{28A0092B-C50C-407E-A947-70E740481C1C}">
                           <a14:useLocalDpi xmlns:a14="http://schemas.microsoft.com/office/drawing/2010/main" val="0"/>
@@ -660,9 +660,9 @@
       </w:r>
     </w:p>
     <w:p>
-      <w:pPr>
-        <w:jc w:val="center"/>
-      </w:pPr>
+      <w:r>
+        <w:br w:type="page"/>
+      </w:r>
     </w:p>
     <w:p>
       <w:pPr>
@@ -878,7 +878,27 @@
           <w:bdr w:val="none" w:sz="0" w:space="0" w:color="auto" w:frame="1"/>
           <w:lang w:val="hu-HU"/>
         </w:rPr>
-        <w:t xml:space="preserve"> tesztelési keretrendszert választottam az egységtesztek írásához és futtatásához. Az </w:t>
+        <w:t xml:space="preserve"> tesztelési keretrendszert választott</w:t>
+      </w:r>
+      <w:r>
+        <w:rPr>
+          <w:rFonts w:ascii="Times New Roman" w:hAnsi="Times New Roman" w:cs="Times New Roman"/>
+          <w:sz w:val="28"/>
+          <w:szCs w:val="28"/>
+          <w:bdr w:val="none" w:sz="0" w:space="0" w:color="auto" w:frame="1"/>
+          <w:lang w:val="hu-HU"/>
+        </w:rPr>
+        <w:t>uk</w:t>
+      </w:r>
+      <w:r>
+        <w:rPr>
+          <w:rFonts w:ascii="Times New Roman" w:hAnsi="Times New Roman" w:cs="Times New Roman"/>
+          <w:sz w:val="28"/>
+          <w:szCs w:val="28"/>
+          <w:bdr w:val="none" w:sz="0" w:space="0" w:color="auto" w:frame="1"/>
+          <w:lang w:val="hu-HU"/>
+        </w:rPr>
+        <w:t xml:space="preserve"> az egységtesztek írásához és futtatásához. Az </w:t>
       </w:r>
       <w:proofErr w:type="spellStart"/>
       <w:r>
@@ -990,7 +1010,27 @@
           <w:bdr w:val="none" w:sz="0" w:space="0" w:color="auto" w:frame="1"/>
           <w:lang w:val="hu-HU"/>
         </w:rPr>
-        <w:t xml:space="preserve"> egy könnyű és intuitív .NET könyvtár, amelyet a HTTP kérések kezelésére használtam a dokumentációban. Segítségével könnyen hozhatunk létre HTTP kéréseket és kommunikálhatunk </w:t>
+        <w:t xml:space="preserve"> egy könnyű és intuitív .NET könyvtár, amelyet a HTTP kérések kezelésére használt</w:t>
+      </w:r>
+      <w:r>
+        <w:rPr>
+          <w:rFonts w:ascii="Times New Roman" w:hAnsi="Times New Roman" w:cs="Times New Roman"/>
+          <w:sz w:val="28"/>
+          <w:szCs w:val="28"/>
+          <w:bdr w:val="none" w:sz="0" w:space="0" w:color="auto" w:frame="1"/>
+          <w:lang w:val="hu-HU"/>
+        </w:rPr>
+        <w:t>unk</w:t>
+      </w:r>
+      <w:r>
+        <w:rPr>
+          <w:rFonts w:ascii="Times New Roman" w:hAnsi="Times New Roman" w:cs="Times New Roman"/>
+          <w:sz w:val="28"/>
+          <w:szCs w:val="28"/>
+          <w:bdr w:val="none" w:sz="0" w:space="0" w:color="auto" w:frame="1"/>
+          <w:lang w:val="hu-HU"/>
+        </w:rPr>
+        <w:t xml:space="preserve"> a dokumentációban. Segítségével könnyen hozhatunk létre HTTP kéréseket és kommunikálhatunk </w:t>
       </w:r>
       <w:proofErr w:type="spellStart"/>
       <w:r>
@@ -1058,7 +1098,7 @@
     </w:p>
     <w:p>
       <w:pPr>
-        <w:spacing w:after="100" w:afterAutospacing="1" w:line="360" w:lineRule="auto"/>
+        <w:pStyle w:val="Cmsor2"/>
         <w:rPr>
           <w:rFonts w:ascii="Times New Roman" w:hAnsi="Times New Roman" w:cs="Times New Roman"/>
           <w:b/>
@@ -1096,6 +1136,17 @@
         </w:rPr>
         <w:t>:</w:t>
       </w:r>
+    </w:p>
+    <w:p>
+      <w:pPr>
+        <w:spacing w:line="240" w:lineRule="auto"/>
+        <w:rPr>
+          <w:rFonts w:asciiTheme="minorHAnsi" w:hAnsiTheme="minorHAnsi" w:cstheme="minorHAnsi"/>
+          <w:color w:val="538135" w:themeColor="accent6" w:themeShade="BF"/>
+          <w:bdr w:val="none" w:sz="0" w:space="0" w:color="auto" w:frame="1"/>
+          <w:lang w:val="hu-HU"/>
+        </w:rPr>
+      </w:pPr>
     </w:p>
     <w:p>
       <w:pPr>
@@ -1104,18 +1155,19 @@
         <w:jc w:val="both"/>
         <w:rPr>
           <w:rFonts w:ascii="Times New Roman" w:hAnsi="Times New Roman" w:cs="Times New Roman"/>
-          <w:color w:val="538135" w:themeColor="accent6" w:themeShade="BF"/>
-          <w:sz w:val="28"/>
-          <w:szCs w:val="28"/>
-          <w:lang w:val="hu-HU"/>
-        </w:rPr>
-      </w:pPr>
-      <w:r>
-        <w:rPr>
-          <w:rFonts w:ascii="Times New Roman" w:hAnsi="Times New Roman" w:cs="Times New Roman"/>
           <w:sz w:val="28"/>
           <w:szCs w:val="28"/>
           <w:bdr w:val="none" w:sz="0" w:space="0" w:color="auto" w:frame="1"/>
+          <w:lang w:val="hu-HU"/>
+        </w:rPr>
+      </w:pPr>
+      <w:r>
+        <w:rPr>
+          <w:rFonts w:ascii="Times New Roman" w:hAnsi="Times New Roman" w:cs="Times New Roman"/>
+          <w:sz w:val="28"/>
+          <w:szCs w:val="28"/>
+          <w:bdr w:val="none" w:sz="0" w:space="0" w:color="auto" w:frame="1"/>
+          <w:lang w:val="hu-HU"/>
         </w:rPr>
         <w:t xml:space="preserve">A </w:t>
       </w:r>
@@ -1126,6 +1178,7 @@
           <w:sz w:val="28"/>
           <w:szCs w:val="28"/>
           <w:bdr w:val="none" w:sz="0" w:space="0" w:color="auto" w:frame="1"/>
+          <w:lang w:val="hu-HU"/>
         </w:rPr>
         <w:t>Newtonsoft.Json</w:t>
       </w:r>
@@ -1136,28 +1189,1716 @@
           <w:sz w:val="28"/>
           <w:szCs w:val="28"/>
           <w:bdr w:val="none" w:sz="0" w:space="0" w:color="auto" w:frame="1"/>
+          <w:lang w:val="hu-HU"/>
+        </w:rPr>
+        <w:t xml:space="preserve"> (vagy röviden Json.NET) a .NET platform legnépszerűbb JSON feldolgozási könyvtára. Ezt a könyvtárat használt</w:t>
+      </w:r>
+      <w:r>
+        <w:rPr>
+          <w:rFonts w:ascii="Times New Roman" w:hAnsi="Times New Roman" w:cs="Times New Roman"/>
+          <w:sz w:val="28"/>
+          <w:szCs w:val="28"/>
+          <w:bdr w:val="none" w:sz="0" w:space="0" w:color="auto" w:frame="1"/>
+          <w:lang w:val="hu-HU"/>
+        </w:rPr>
+        <w:t>uk</w:t>
+      </w:r>
+      <w:r>
+        <w:rPr>
+          <w:rFonts w:ascii="Times New Roman" w:hAnsi="Times New Roman" w:cs="Times New Roman"/>
+          <w:sz w:val="28"/>
+          <w:szCs w:val="28"/>
+          <w:bdr w:val="none" w:sz="0" w:space="0" w:color="auto" w:frame="1"/>
+          <w:lang w:val="hu-HU"/>
+        </w:rPr>
+        <w:t xml:space="preserve"> a JSON adatok feldolgozásához és kezeléséhez a dokumentációban. A Json.NET könnyen integrálható .NET alkalmazásokba, és kiváló teljesítményt és funkcionalitást nyújt a JSON adatok olvasásához és írásához.</w:t>
+      </w:r>
+    </w:p>
+    <w:p>
+      <w:pPr>
+        <w:pStyle w:val="Cmsor2"/>
+        <w:rPr>
+          <w:rFonts w:ascii="Times New Roman" w:hAnsi="Times New Roman" w:cs="Times New Roman"/>
+          <w:b/>
+          <w:color w:val="538135" w:themeColor="accent6" w:themeShade="BF"/>
+          <w:sz w:val="32"/>
+          <w:szCs w:val="32"/>
+          <w:bdr w:val="none" w:sz="0" w:space="0" w:color="auto" w:frame="1"/>
+          <w:lang w:val="hu-HU"/>
+        </w:rPr>
+      </w:pPr>
+      <w:proofErr w:type="spellStart"/>
+      <w:r>
+        <w:rPr>
+          <w:rFonts w:ascii="Times New Roman" w:hAnsi="Times New Roman" w:cs="Times New Roman"/>
+          <w:b/>
+          <w:color w:val="538135" w:themeColor="accent6" w:themeShade="BF"/>
+          <w:sz w:val="32"/>
+          <w:szCs w:val="32"/>
+          <w:bdr w:val="none" w:sz="0" w:space="0" w:color="auto" w:frame="1"/>
+          <w:lang w:val="hu-HU"/>
+        </w:rPr>
+        <w:t>Lighthouse</w:t>
+      </w:r>
+      <w:proofErr w:type="spellEnd"/>
+      <w:r>
+        <w:rPr>
+          <w:rFonts w:ascii="Times New Roman" w:hAnsi="Times New Roman" w:cs="Times New Roman"/>
+          <w:b/>
+          <w:color w:val="538135" w:themeColor="accent6" w:themeShade="BF"/>
+          <w:sz w:val="32"/>
+          <w:szCs w:val="32"/>
+          <w:bdr w:val="none" w:sz="0" w:space="0" w:color="auto" w:frame="1"/>
+          <w:lang w:val="hu-HU"/>
+        </w:rPr>
+        <w:t>:</w:t>
+      </w:r>
+    </w:p>
+    <w:p>
+      <w:pPr>
+        <w:rPr>
+          <w:lang w:val="hu-HU"/>
+        </w:rPr>
+      </w:pPr>
+    </w:p>
+    <w:p>
+      <w:pPr>
+        <w:spacing w:after="100" w:afterAutospacing="1" w:line="360" w:lineRule="auto"/>
+        <w:jc w:val="both"/>
+        <w:rPr>
+          <w:rFonts w:ascii="Times New Roman" w:hAnsi="Times New Roman" w:cs="Times New Roman"/>
+          <w:sz w:val="28"/>
+          <w:szCs w:val="28"/>
+          <w:shd w:val="clear" w:color="auto" w:fill="FFFFFF" w:themeFill="background1"/>
+          <w:lang w:val="hu-HU"/>
+        </w:rPr>
+      </w:pPr>
+      <w:r>
+        <w:rPr>
+          <w:lang w:val="hu-HU"/>
+        </w:rPr>
+        <w:tab/>
+      </w:r>
+      <w:r>
+        <w:rPr>
+          <w:rFonts w:ascii="Times New Roman" w:hAnsi="Times New Roman" w:cs="Times New Roman"/>
+          <w:sz w:val="28"/>
+          <w:szCs w:val="28"/>
+          <w:shd w:val="clear" w:color="auto" w:fill="FFFFFF" w:themeFill="background1"/>
+          <w:lang w:val="hu-HU"/>
+        </w:rPr>
+        <w:t xml:space="preserve">A Google Chrome </w:t>
+      </w:r>
+      <w:proofErr w:type="spellStart"/>
+      <w:r>
+        <w:rPr>
+          <w:rFonts w:ascii="Times New Roman" w:hAnsi="Times New Roman" w:cs="Times New Roman"/>
+          <w:sz w:val="28"/>
+          <w:szCs w:val="28"/>
+          <w:shd w:val="clear" w:color="auto" w:fill="FFFFFF" w:themeFill="background1"/>
+          <w:lang w:val="hu-HU"/>
+        </w:rPr>
+        <w:t>LightHouse</w:t>
+      </w:r>
+      <w:proofErr w:type="spellEnd"/>
+      <w:r>
+        <w:rPr>
+          <w:rFonts w:ascii="Times New Roman" w:hAnsi="Times New Roman" w:cs="Times New Roman"/>
+          <w:sz w:val="28"/>
+          <w:szCs w:val="28"/>
+          <w:shd w:val="clear" w:color="auto" w:fill="FFFFFF" w:themeFill="background1"/>
+          <w:lang w:val="hu-HU"/>
+        </w:rPr>
+        <w:t xml:space="preserve"> egy </w:t>
+      </w:r>
+      <w:hyperlink r:id="rId10" w:history="1">
+        <w:r>
+          <w:rPr>
+            <w:rStyle w:val="Hiperhivatkozs"/>
+            <w:rFonts w:ascii="Times New Roman" w:eastAsiaTheme="majorEastAsia" w:hAnsi="Times New Roman" w:cs="Times New Roman"/>
+            <w:bCs/>
+            <w:color w:val="auto"/>
+            <w:sz w:val="28"/>
+            <w:szCs w:val="28"/>
+            <w:u w:val="none"/>
+            <w:shd w:val="clear" w:color="auto" w:fill="FFFFFF" w:themeFill="background1"/>
+            <w:lang w:val="hu-HU"/>
+          </w:rPr>
+          <w:t>ingyenes marketing eszköz</w:t>
+        </w:r>
+      </w:hyperlink>
+      <w:r>
+        <w:rPr>
+          <w:rFonts w:ascii="Times New Roman" w:hAnsi="Times New Roman" w:cs="Times New Roman"/>
+          <w:sz w:val="28"/>
+          <w:szCs w:val="28"/>
+          <w:shd w:val="clear" w:color="auto" w:fill="FFFFFF" w:themeFill="background1"/>
+          <w:lang w:val="hu-HU"/>
+        </w:rPr>
+        <w:t>, amely lehetővé teszi, hogy értékeljük és mérjük az oldalak teljesítményét. Ez az eszköz segít a webfejlesztőknek és webmestereknek megérteni, hogyan működnek az oldalaik és javaslatokat adnak a fejlesztési lehetőségekre.</w:t>
+      </w:r>
+    </w:p>
+    <w:p>
+      <w:pPr>
+        <w:spacing w:after="100" w:afterAutospacing="1" w:line="360" w:lineRule="auto"/>
+        <w:jc w:val="both"/>
+        <w:rPr>
+          <w:rFonts w:ascii="Times New Roman" w:hAnsi="Times New Roman" w:cs="Times New Roman"/>
+          <w:sz w:val="28"/>
+          <w:szCs w:val="28"/>
+          <w:shd w:val="clear" w:color="auto" w:fill="FFFFFF" w:themeFill="background1"/>
+          <w:lang w:val="hu-HU"/>
+        </w:rPr>
+      </w:pPr>
+      <w:r>
+        <w:rPr>
+          <w:rFonts w:ascii="Times New Roman" w:hAnsi="Times New Roman" w:cs="Times New Roman"/>
+          <w:sz w:val="28"/>
+          <w:szCs w:val="28"/>
+          <w:shd w:val="clear" w:color="auto" w:fill="FFFFFF" w:themeFill="background1"/>
+          <w:lang w:val="hu-HU"/>
+        </w:rPr>
+        <w:tab/>
+      </w:r>
+      <w:r>
+        <w:rPr>
+          <w:rFonts w:ascii="Times New Roman" w:hAnsi="Times New Roman" w:cs="Times New Roman"/>
+          <w:sz w:val="28"/>
+          <w:szCs w:val="28"/>
+          <w:shd w:val="clear" w:color="auto" w:fill="FFFFFF" w:themeFill="background1"/>
+          <w:lang w:val="hu-HU"/>
+        </w:rPr>
+        <w:t xml:space="preserve">A Google Chrome </w:t>
+      </w:r>
+      <w:proofErr w:type="spellStart"/>
+      <w:r>
+        <w:rPr>
+          <w:rFonts w:ascii="Times New Roman" w:hAnsi="Times New Roman" w:cs="Times New Roman"/>
+          <w:sz w:val="28"/>
+          <w:szCs w:val="28"/>
+          <w:shd w:val="clear" w:color="auto" w:fill="FFFFFF" w:themeFill="background1"/>
+          <w:lang w:val="hu-HU"/>
+        </w:rPr>
+        <w:t>LightHouse</w:t>
+      </w:r>
+      <w:proofErr w:type="spellEnd"/>
+      <w:r>
+        <w:rPr>
+          <w:rFonts w:ascii="Times New Roman" w:hAnsi="Times New Roman" w:cs="Times New Roman"/>
+          <w:sz w:val="28"/>
+          <w:szCs w:val="28"/>
+          <w:shd w:val="clear" w:color="auto" w:fill="FFFFFF" w:themeFill="background1"/>
+          <w:lang w:val="hu-HU"/>
+        </w:rPr>
+        <w:t xml:space="preserve"> segítségével könnyedén értékelhetjük az oldalak teljesítményét. Az eszköz mérőpontokat használ, mint például a betöltési sebesség, a felhasználói élmény, az elérhetőség és a bevált gyakorlatok betartása. Ezáltal megkapjuk az oldalunk részletes értékelését és javaslatokat a fejlesztésre.</w:t>
+      </w:r>
+    </w:p>
+    <w:p>
+      <w:pPr>
+        <w:rPr>
+          <w:rFonts w:ascii="Times New Roman" w:hAnsi="Times New Roman" w:cs="Times New Roman"/>
+          <w:sz w:val="28"/>
+          <w:szCs w:val="28"/>
+          <w:shd w:val="clear" w:color="auto" w:fill="FFFFFF" w:themeFill="background1"/>
+          <w:lang w:val="hu-HU"/>
+        </w:rPr>
+      </w:pPr>
+      <w:r>
+        <w:rPr>
+          <w:rFonts w:ascii="Times New Roman" w:hAnsi="Times New Roman" w:cs="Times New Roman"/>
+          <w:sz w:val="28"/>
+          <w:szCs w:val="28"/>
+          <w:shd w:val="clear" w:color="auto" w:fill="FFFFFF" w:themeFill="background1"/>
+          <w:lang w:val="hu-HU"/>
+        </w:rPr>
+        <w:br w:type="page"/>
+      </w:r>
+    </w:p>
+    <w:p>
+      <w:pPr>
+        <w:pStyle w:val="Cmsor1"/>
+        <w:jc w:val="center"/>
+        <w:rPr>
+          <w:rFonts w:ascii="Times New Roman" w:hAnsi="Times New Roman" w:cs="Times New Roman"/>
+          <w:b/>
+          <w:color w:val="538135" w:themeColor="accent6" w:themeShade="BF"/>
+          <w:sz w:val="48"/>
+          <w:szCs w:val="48"/>
+          <w:u w:val="single"/>
+        </w:rPr>
+      </w:pPr>
+      <w:r>
+        <w:rPr>
+          <w:rFonts w:ascii="Times New Roman" w:hAnsi="Times New Roman" w:cs="Times New Roman"/>
+          <w:b/>
+          <w:color w:val="538135" w:themeColor="accent6" w:themeShade="BF"/>
+          <w:sz w:val="48"/>
+          <w:szCs w:val="48"/>
+          <w:u w:val="single"/>
+        </w:rPr>
+        <w:lastRenderedPageBreak/>
+        <w:t>UNIT TEST</w:t>
+      </w:r>
+    </w:p>
+    <w:p>
+      <w:pPr>
+        <w:pStyle w:val="Cmsor2"/>
+        <w:rPr>
+          <w:rFonts w:ascii="Times New Roman" w:hAnsi="Times New Roman" w:cs="Times New Roman"/>
+          <w:b/>
+          <w:color w:val="538135" w:themeColor="accent6" w:themeShade="BF"/>
+          <w:sz w:val="32"/>
+          <w:szCs w:val="32"/>
+        </w:rPr>
+      </w:pPr>
+      <w:r>
+        <w:rPr>
+          <w:rFonts w:ascii="Times New Roman" w:hAnsi="Times New Roman" w:cs="Times New Roman"/>
+          <w:b/>
+          <w:color w:val="538135" w:themeColor="accent6" w:themeShade="BF"/>
+          <w:sz w:val="32"/>
+          <w:szCs w:val="32"/>
+          <w:bdr w:val="none" w:sz="0" w:space="0" w:color="auto" w:frame="1"/>
+          <w:lang w:val="hu-HU"/>
+        </w:rPr>
+        <w:t>Test Exp</w:t>
+      </w:r>
+      <w:r>
+        <w:rPr>
+          <w:rFonts w:ascii="Times New Roman" w:hAnsi="Times New Roman" w:cs="Times New Roman"/>
+          <w:b/>
+          <w:color w:val="538135" w:themeColor="accent6" w:themeShade="BF"/>
+          <w:sz w:val="32"/>
+          <w:szCs w:val="32"/>
+          <w:bdr w:val="none" w:sz="0" w:space="0" w:color="auto" w:frame="1"/>
+          <w:lang w:val="hu-HU"/>
+        </w:rPr>
+        <w:t>lorer</w:t>
+      </w:r>
+      <w:r>
+        <w:rPr>
+          <w:rFonts w:ascii="Times New Roman" w:hAnsi="Times New Roman" w:cs="Times New Roman"/>
+          <w:b/>
+          <w:color w:val="538135" w:themeColor="accent6" w:themeShade="BF"/>
+          <w:sz w:val="32"/>
+          <w:szCs w:val="32"/>
+        </w:rPr>
+        <w:t>:</w:t>
+      </w:r>
+    </w:p>
+    <w:p>
+      <w:pPr>
+        <w:spacing w:line="240" w:lineRule="auto"/>
+        <w:rPr>
+          <w:rFonts w:asciiTheme="minorHAnsi" w:hAnsiTheme="minorHAnsi" w:cstheme="minorHAnsi"/>
+          <w:color w:val="538135" w:themeColor="accent6" w:themeShade="BF"/>
+        </w:rPr>
+      </w:pPr>
+      <w:r>
+        <w:rPr>
+          <w:noProof/>
+        </w:rPr>
+        <w:drawing>
+          <wp:inline distT="0" distB="0" distL="0" distR="0" wp14:anchorId="51A70788" wp14:editId="03AC0CE2">
+            <wp:extent cx="5760720" cy="2859093"/>
+            <wp:effectExtent l="0" t="0" r="0" b="0"/>
+            <wp:docPr id="3" name="Kép 3"/>
+            <wp:cNvGraphicFramePr>
+              <a:graphicFrameLocks xmlns:a="http://schemas.openxmlformats.org/drawingml/2006/main" noChangeAspect="1"/>
+            </wp:cNvGraphicFramePr>
+            <a:graphic xmlns:a="http://schemas.openxmlformats.org/drawingml/2006/main">
+              <a:graphicData uri="http://schemas.openxmlformats.org/drawingml/2006/picture">
+                <pic:pic xmlns:pic="http://schemas.openxmlformats.org/drawingml/2006/picture">
+                  <pic:nvPicPr>
+                    <pic:cNvPr id="0" name="Picture 1"/>
+                    <pic:cNvPicPr>
+                      <a:picLocks noChangeAspect="1" noChangeArrowheads="1"/>
+                    </pic:cNvPicPr>
+                  </pic:nvPicPr>
+                  <pic:blipFill>
+                    <a:blip r:embed="rId11">
+                      <a:extLst>
+                        <a:ext uri="{28A0092B-C50C-407E-A947-70E740481C1C}">
+                          <a14:useLocalDpi xmlns:a14="http://schemas.microsoft.com/office/drawing/2010/main" val="0"/>
+                        </a:ext>
+                      </a:extLst>
+                    </a:blip>
+                    <a:srcRect/>
+                    <a:stretch>
+                      <a:fillRect/>
+                    </a:stretch>
+                  </pic:blipFill>
+                  <pic:spPr bwMode="auto">
+                    <a:xfrm>
+                      <a:off x="0" y="0"/>
+                      <a:ext cx="5760720" cy="2859093"/>
+                    </a:xfrm>
+                    <a:prstGeom prst="rect">
+                      <a:avLst/>
+                    </a:prstGeom>
+                    <a:noFill/>
+                    <a:ln>
+                      <a:noFill/>
+                    </a:ln>
+                  </pic:spPr>
+                </pic:pic>
+              </a:graphicData>
+            </a:graphic>
+          </wp:inline>
+        </w:drawing>
+      </w:r>
+    </w:p>
+    <w:p>
+      <w:pPr>
+        <w:spacing w:line="240" w:lineRule="auto"/>
+        <w:rPr>
+          <w:rFonts w:asciiTheme="minorHAnsi" w:hAnsiTheme="minorHAnsi" w:cstheme="minorHAnsi"/>
+          <w:color w:val="538135" w:themeColor="accent6" w:themeShade="BF"/>
+        </w:rPr>
+      </w:pPr>
+    </w:p>
+    <w:p>
+      <w:pPr>
+        <w:pStyle w:val="Cmsor2"/>
+        <w:rPr>
+          <w:rFonts w:ascii="Times New Roman" w:hAnsi="Times New Roman" w:cs="Times New Roman"/>
+          <w:b/>
+          <w:sz w:val="32"/>
+          <w:szCs w:val="32"/>
+          <w:lang w:val="hu-HU"/>
+        </w:rPr>
+      </w:pPr>
+      <w:proofErr w:type="spellStart"/>
+      <w:r>
+        <w:rPr>
+          <w:rFonts w:ascii="Times New Roman" w:hAnsi="Times New Roman" w:cs="Times New Roman"/>
+          <w:b/>
+          <w:color w:val="538135" w:themeColor="accent6" w:themeShade="BF"/>
+          <w:sz w:val="32"/>
+          <w:szCs w:val="32"/>
+          <w:lang w:val="hu-HU"/>
+        </w:rPr>
+        <w:t>LoginWithCredentials</w:t>
+      </w:r>
+      <w:proofErr w:type="spellEnd"/>
+      <w:r>
+        <w:rPr>
+          <w:rFonts w:ascii="Times New Roman" w:hAnsi="Times New Roman" w:cs="Times New Roman"/>
+          <w:b/>
+          <w:color w:val="538135" w:themeColor="accent6" w:themeShade="BF"/>
+          <w:sz w:val="32"/>
+          <w:szCs w:val="32"/>
+          <w:lang w:val="hu-HU"/>
+        </w:rPr>
+        <w:t xml:space="preserve">: </w:t>
+      </w:r>
+      <w:r>
+        <w:rPr>
+          <w:rFonts w:ascii="Times New Roman" w:hAnsi="Times New Roman" w:cs="Times New Roman"/>
+          <w:b/>
+          <w:color w:val="538135" w:themeColor="accent6" w:themeShade="BF"/>
+          <w:sz w:val="32"/>
+          <w:szCs w:val="32"/>
+          <w:lang w:val="hu-HU"/>
+        </w:rPr>
+        <w:t>(</w:t>
+      </w:r>
+      <w:r>
+        <w:rPr>
+          <w:rFonts w:ascii="Times New Roman" w:hAnsi="Times New Roman" w:cs="Times New Roman"/>
+          <w:b/>
+          <w:color w:val="538135" w:themeColor="accent6" w:themeShade="BF"/>
+          <w:sz w:val="32"/>
+          <w:szCs w:val="32"/>
+          <w:lang w:val="hu-HU"/>
+        </w:rPr>
+        <w:t>Bejelentkezés megfelelő adatokkal</w:t>
+      </w:r>
+      <w:r>
+        <w:rPr>
+          <w:rFonts w:ascii="Times New Roman" w:hAnsi="Times New Roman" w:cs="Times New Roman"/>
+          <w:b/>
+          <w:color w:val="538135" w:themeColor="accent6" w:themeShade="BF"/>
+          <w:sz w:val="32"/>
+          <w:szCs w:val="32"/>
+          <w:lang w:val="hu-HU"/>
+        </w:rPr>
+        <w:t>)</w:t>
+      </w:r>
+    </w:p>
+    <w:p>
+      <w:pPr>
+        <w:spacing w:line="240" w:lineRule="auto"/>
+        <w:rPr>
+          <w:rFonts w:asciiTheme="minorHAnsi" w:hAnsiTheme="minorHAnsi" w:cstheme="minorHAnsi"/>
+          <w:color w:val="538135" w:themeColor="accent6" w:themeShade="BF"/>
+          <w:lang w:val="hu-HU"/>
+        </w:rPr>
+      </w:pPr>
+      <w:r>
+        <w:rPr>
+          <w:rFonts w:ascii="Times New Roman" w:hAnsi="Times New Roman" w:cs="Times New Roman"/>
+          <w:noProof/>
+          <w:color w:val="538135" w:themeColor="accent6" w:themeShade="BF"/>
+          <w:sz w:val="28"/>
+          <w:szCs w:val="28"/>
+          <w:lang w:val="hu-HU"/>
+        </w:rPr>
+        <w:drawing>
+          <wp:anchor distT="0" distB="0" distL="114300" distR="114300" simplePos="0" relativeHeight="251659264" behindDoc="0" locked="0" layoutInCell="1" allowOverlap="1" wp14:anchorId="12602902" wp14:editId="05C37855">
+            <wp:simplePos x="0" y="0"/>
+            <wp:positionH relativeFrom="column">
+              <wp:posOffset>14605</wp:posOffset>
+            </wp:positionH>
+            <wp:positionV relativeFrom="paragraph">
+              <wp:posOffset>184812</wp:posOffset>
+            </wp:positionV>
+            <wp:extent cx="6057900" cy="2457450"/>
+            <wp:effectExtent l="19050" t="19050" r="19050" b="19050"/>
+            <wp:wrapSquare wrapText="bothSides"/>
+            <wp:docPr id="4" name="Kép 4"/>
+            <wp:cNvGraphicFramePr>
+              <a:graphicFrameLocks xmlns:a="http://schemas.openxmlformats.org/drawingml/2006/main" noChangeAspect="1"/>
+            </wp:cNvGraphicFramePr>
+            <a:graphic xmlns:a="http://schemas.openxmlformats.org/drawingml/2006/main">
+              <a:graphicData uri="http://schemas.openxmlformats.org/drawingml/2006/picture">
+                <pic:pic xmlns:pic="http://schemas.openxmlformats.org/drawingml/2006/picture">
+                  <pic:nvPicPr>
+                    <pic:cNvPr id="0" name="Picture 2"/>
+                    <pic:cNvPicPr>
+                      <a:picLocks noChangeAspect="1" noChangeArrowheads="1"/>
+                    </pic:cNvPicPr>
+                  </pic:nvPicPr>
+                  <pic:blipFill>
+                    <a:blip r:embed="rId12">
+                      <a:extLst>
+                        <a:ext uri="{28A0092B-C50C-407E-A947-70E740481C1C}">
+                          <a14:useLocalDpi xmlns:a14="http://schemas.microsoft.com/office/drawing/2010/main" val="0"/>
+                        </a:ext>
+                      </a:extLst>
+                    </a:blip>
+                    <a:srcRect/>
+                    <a:stretch>
+                      <a:fillRect/>
+                    </a:stretch>
+                  </pic:blipFill>
+                  <pic:spPr bwMode="auto">
+                    <a:xfrm>
+                      <a:off x="0" y="0"/>
+                      <a:ext cx="6057900" cy="2457450"/>
+                    </a:xfrm>
+                    <a:prstGeom prst="rect">
+                      <a:avLst/>
+                    </a:prstGeom>
+                    <a:noFill/>
+                    <a:ln w="12700">
+                      <a:solidFill>
+                        <a:schemeClr val="tx1"/>
+                      </a:solidFill>
+                    </a:ln>
+                  </pic:spPr>
+                </pic:pic>
+              </a:graphicData>
+            </a:graphic>
+          </wp:anchor>
+        </w:drawing>
+      </w:r>
+    </w:p>
+    <w:p>
+      <w:pPr>
+        <w:spacing w:after="100" w:afterAutospacing="1" w:line="360" w:lineRule="auto"/>
+        <w:ind w:firstLine="708"/>
+        <w:jc w:val="both"/>
+        <w:rPr>
+          <w:rFonts w:ascii="Times New Roman" w:hAnsi="Times New Roman" w:cs="Times New Roman"/>
+          <w:sz w:val="28"/>
+          <w:szCs w:val="28"/>
+          <w:lang w:val="hu-HU"/>
+        </w:rPr>
+      </w:pPr>
+      <w:r>
+        <w:rPr>
+          <w:rFonts w:ascii="Times New Roman" w:hAnsi="Times New Roman" w:cs="Times New Roman"/>
+          <w:sz w:val="28"/>
+          <w:szCs w:val="28"/>
+          <w:lang w:val="hu-HU"/>
+        </w:rPr>
+        <w:t xml:space="preserve">Várt </w:t>
+      </w:r>
+      <w:r>
+        <w:rPr>
+          <w:rFonts w:ascii="Times New Roman" w:hAnsi="Times New Roman" w:cs="Times New Roman"/>
+          <w:sz w:val="28"/>
+          <w:szCs w:val="28"/>
+          <w:lang w:val="hu-HU"/>
+        </w:rPr>
+        <w:t>eredmény: bejelentkezés</w:t>
+      </w:r>
+      <w:r>
+        <w:rPr>
+          <w:rFonts w:ascii="Times New Roman" w:hAnsi="Times New Roman" w:cs="Times New Roman"/>
+          <w:sz w:val="28"/>
+          <w:szCs w:val="28"/>
+          <w:lang w:val="hu-HU"/>
+        </w:rPr>
+        <w:t xml:space="preserve"> sikeres, válaszban megkapjuk a JTW </w:t>
+      </w:r>
+      <w:proofErr w:type="spellStart"/>
+      <w:r>
+        <w:rPr>
+          <w:rFonts w:ascii="Times New Roman" w:hAnsi="Times New Roman" w:cs="Times New Roman"/>
+          <w:sz w:val="28"/>
+          <w:szCs w:val="28"/>
+          <w:lang w:val="hu-HU"/>
+        </w:rPr>
+        <w:t>tokent</w:t>
+      </w:r>
+      <w:proofErr w:type="spellEnd"/>
+      <w:r>
+        <w:rPr>
+          <w:rFonts w:ascii="Times New Roman" w:hAnsi="Times New Roman" w:cs="Times New Roman"/>
+          <w:sz w:val="28"/>
+          <w:szCs w:val="28"/>
+          <w:lang w:val="hu-HU"/>
+        </w:rPr>
+        <w:br/>
+        <w:t xml:space="preserve">A teszt sikeresen </w:t>
+      </w:r>
+      <w:r>
+        <w:rPr>
+          <w:rFonts w:ascii="Times New Roman" w:hAnsi="Times New Roman" w:cs="Times New Roman"/>
+          <w:sz w:val="28"/>
+          <w:szCs w:val="28"/>
+          <w:lang w:val="hu-HU"/>
+        </w:rPr>
+        <w:t>lefutott</w:t>
+      </w:r>
+      <w:r>
+        <w:rPr>
+          <w:rFonts w:ascii="Times New Roman" w:hAnsi="Times New Roman" w:cs="Times New Roman"/>
+          <w:sz w:val="28"/>
+          <w:szCs w:val="28"/>
+          <w:lang w:val="hu-HU"/>
+        </w:rPr>
+        <w:t>!</w:t>
+      </w:r>
+    </w:p>
+    <w:p>
+      <w:pPr>
+        <w:spacing w:after="100" w:afterAutospacing="1" w:line="360" w:lineRule="auto"/>
+        <w:jc w:val="both"/>
+        <w:rPr>
+          <w:rFonts w:ascii="Times New Roman" w:hAnsi="Times New Roman" w:cs="Times New Roman"/>
+          <w:color w:val="538135" w:themeColor="accent6" w:themeShade="BF"/>
+          <w:sz w:val="28"/>
+          <w:szCs w:val="28"/>
+          <w:lang w:val="hu-HU"/>
+        </w:rPr>
+      </w:pPr>
+    </w:p>
+    <w:p>
+      <w:pPr>
+        <w:rPr>
+          <w:rFonts w:cstheme="minorHAnsi"/>
+          <w:color w:val="538135" w:themeColor="accent6" w:themeShade="BF"/>
+        </w:rPr>
+      </w:pPr>
+      <w:r>
+        <w:rPr>
+          <w:rFonts w:cstheme="minorHAnsi"/>
+          <w:color w:val="538135" w:themeColor="accent6" w:themeShade="BF"/>
+        </w:rPr>
+        <w:br w:type="page"/>
+      </w:r>
+    </w:p>
+    <w:p>
+      <w:pPr>
+        <w:pStyle w:val="Cmsor2"/>
+        <w:rPr>
+          <w:rFonts w:ascii="Times New Roman" w:hAnsi="Times New Roman" w:cs="Times New Roman"/>
+          <w:b/>
+          <w:color w:val="538135" w:themeColor="accent6" w:themeShade="BF"/>
+          <w:sz w:val="32"/>
+          <w:szCs w:val="32"/>
+          <w:lang w:val="hu-HU"/>
+        </w:rPr>
+      </w:pPr>
+      <w:r>
+        <w:rPr>
+          <w:rFonts w:ascii="Times New Roman" w:hAnsi="Times New Roman" w:cs="Times New Roman"/>
+          <w:noProof/>
+          <w:sz w:val="28"/>
+          <w:szCs w:val="28"/>
+          <w:lang w:val="hu-HU"/>
+        </w:rPr>
+        <w:lastRenderedPageBreak/>
+        <w:drawing>
+          <wp:anchor distT="0" distB="0" distL="114300" distR="114300" simplePos="0" relativeHeight="251660288" behindDoc="1" locked="0" layoutInCell="1" allowOverlap="1" wp14:anchorId="42652BC5" wp14:editId="740AC765">
+            <wp:simplePos x="0" y="0"/>
+            <wp:positionH relativeFrom="column">
+              <wp:posOffset>14605</wp:posOffset>
+            </wp:positionH>
+            <wp:positionV relativeFrom="paragraph">
+              <wp:posOffset>697920</wp:posOffset>
+            </wp:positionV>
+            <wp:extent cx="5886450" cy="2190750"/>
+            <wp:effectExtent l="19050" t="19050" r="19050" b="19050"/>
+            <wp:wrapTight wrapText="bothSides">
+              <wp:wrapPolygon edited="0">
+                <wp:start x="-70" y="-188"/>
+                <wp:lineTo x="-70" y="21600"/>
+                <wp:lineTo x="21600" y="21600"/>
+                <wp:lineTo x="21600" y="-188"/>
+                <wp:lineTo x="-70" y="-188"/>
+              </wp:wrapPolygon>
+            </wp:wrapTight>
+            <wp:docPr id="5" name="Kép 5"/>
+            <wp:cNvGraphicFramePr>
+              <a:graphicFrameLocks xmlns:a="http://schemas.openxmlformats.org/drawingml/2006/main" noChangeAspect="1"/>
+            </wp:cNvGraphicFramePr>
+            <a:graphic xmlns:a="http://schemas.openxmlformats.org/drawingml/2006/main">
+              <a:graphicData uri="http://schemas.openxmlformats.org/drawingml/2006/picture">
+                <pic:pic xmlns:pic="http://schemas.openxmlformats.org/drawingml/2006/picture">
+                  <pic:nvPicPr>
+                    <pic:cNvPr id="0" name="Picture 3"/>
+                    <pic:cNvPicPr>
+                      <a:picLocks noChangeAspect="1" noChangeArrowheads="1"/>
+                    </pic:cNvPicPr>
+                  </pic:nvPicPr>
+                  <pic:blipFill>
+                    <a:blip r:embed="rId13">
+                      <a:extLst>
+                        <a:ext uri="{28A0092B-C50C-407E-A947-70E740481C1C}">
+                          <a14:useLocalDpi xmlns:a14="http://schemas.microsoft.com/office/drawing/2010/main" val="0"/>
+                        </a:ext>
+                      </a:extLst>
+                    </a:blip>
+                    <a:srcRect/>
+                    <a:stretch>
+                      <a:fillRect/>
+                    </a:stretch>
+                  </pic:blipFill>
+                  <pic:spPr bwMode="auto">
+                    <a:xfrm>
+                      <a:off x="0" y="0"/>
+                      <a:ext cx="5886450" cy="2190750"/>
+                    </a:xfrm>
+                    <a:prstGeom prst="rect">
+                      <a:avLst/>
+                    </a:prstGeom>
+                    <a:noFill/>
+                    <a:ln w="12700">
+                      <a:solidFill>
+                        <a:schemeClr val="tx1"/>
+                      </a:solidFill>
+                    </a:ln>
+                  </pic:spPr>
+                </pic:pic>
+              </a:graphicData>
+            </a:graphic>
+          </wp:anchor>
+        </w:drawing>
+      </w:r>
+      <w:proofErr w:type="spellStart"/>
+      <w:r>
+        <w:rPr>
+          <w:rFonts w:ascii="Times New Roman" w:hAnsi="Times New Roman" w:cs="Times New Roman"/>
+          <w:b/>
+          <w:color w:val="538135" w:themeColor="accent6" w:themeShade="BF"/>
+          <w:sz w:val="32"/>
+          <w:szCs w:val="32"/>
+          <w:lang w:val="hu-HU"/>
+        </w:rPr>
+        <w:t>LoginWithCredentials</w:t>
+      </w:r>
+      <w:proofErr w:type="spellEnd"/>
+      <w:r>
+        <w:rPr>
+          <w:rFonts w:ascii="Times New Roman" w:hAnsi="Times New Roman" w:cs="Times New Roman"/>
+          <w:b/>
+          <w:color w:val="538135" w:themeColor="accent6" w:themeShade="BF"/>
+          <w:sz w:val="32"/>
+          <w:szCs w:val="32"/>
+          <w:lang w:val="hu-HU"/>
+        </w:rPr>
+        <w:t>: (</w:t>
+      </w:r>
+      <w:proofErr w:type="spellStart"/>
+      <w:r>
+        <w:rPr>
+          <w:rFonts w:ascii="Times New Roman" w:hAnsi="Times New Roman" w:cs="Times New Roman"/>
+          <w:b/>
+          <w:color w:val="538135" w:themeColor="accent6" w:themeShade="BF"/>
+          <w:sz w:val="32"/>
+          <w:szCs w:val="32"/>
+          <w:lang w:val="hu-HU"/>
+        </w:rPr>
+        <w:t>Bejlentkezés</w:t>
+      </w:r>
+      <w:proofErr w:type="spellEnd"/>
+      <w:r>
+        <w:rPr>
+          <w:rFonts w:ascii="Times New Roman" w:hAnsi="Times New Roman" w:cs="Times New Roman"/>
+          <w:b/>
+          <w:color w:val="538135" w:themeColor="accent6" w:themeShade="BF"/>
+          <w:sz w:val="32"/>
+          <w:szCs w:val="32"/>
+          <w:lang w:val="hu-HU"/>
+        </w:rPr>
+        <w:t xml:space="preserve"> hibás adatokkal (Nem </w:t>
+      </w:r>
+      <w:r>
+        <w:rPr>
+          <w:rFonts w:ascii="Times New Roman" w:hAnsi="Times New Roman" w:cs="Times New Roman"/>
+          <w:b/>
+          <w:color w:val="538135" w:themeColor="accent6" w:themeShade="BF"/>
+          <w:sz w:val="32"/>
+          <w:szCs w:val="32"/>
+          <w:lang w:val="hu-HU"/>
+        </w:rPr>
+        <w:t>létező felhasználóval</w:t>
+      </w:r>
+      <w:r>
+        <w:rPr>
+          <w:rFonts w:ascii="Times New Roman" w:hAnsi="Times New Roman" w:cs="Times New Roman"/>
+          <w:b/>
+          <w:color w:val="538135" w:themeColor="accent6" w:themeShade="BF"/>
+          <w:sz w:val="32"/>
+          <w:szCs w:val="32"/>
+          <w:lang w:val="hu-HU"/>
+        </w:rPr>
+        <w:t>)</w:t>
+      </w:r>
+    </w:p>
+    <w:p>
+      <w:pPr>
+        <w:spacing w:line="240" w:lineRule="auto"/>
+        <w:rPr>
+          <w:rFonts w:cstheme="minorHAnsi"/>
+          <w:color w:val="538135" w:themeColor="accent6" w:themeShade="BF"/>
+          <w:lang w:val="hu-HU"/>
+        </w:rPr>
+      </w:pPr>
+    </w:p>
+    <w:p>
+      <w:pPr>
+        <w:spacing w:after="100" w:afterAutospacing="1" w:line="360" w:lineRule="auto"/>
+        <w:ind w:firstLine="708"/>
+        <w:jc w:val="both"/>
+        <w:rPr>
+          <w:rFonts w:ascii="Times New Roman" w:hAnsi="Times New Roman" w:cs="Times New Roman"/>
+          <w:sz w:val="28"/>
+          <w:szCs w:val="28"/>
+          <w:lang w:val="hu-HU"/>
+        </w:rPr>
+      </w:pPr>
+      <w:r>
+        <w:rPr>
+          <w:rFonts w:ascii="Times New Roman" w:hAnsi="Times New Roman" w:cs="Times New Roman"/>
+          <w:sz w:val="28"/>
+          <w:szCs w:val="28"/>
+          <w:lang w:val="hu-HU"/>
+        </w:rPr>
+        <w:t>Várt eredmény: A bejelentkezés visszautasítja a backend, „</w:t>
+      </w:r>
+      <w:proofErr w:type="spellStart"/>
+      <w:r>
+        <w:rPr>
+          <w:rFonts w:ascii="Times New Roman" w:hAnsi="Times New Roman" w:cs="Times New Roman"/>
+          <w:sz w:val="28"/>
+          <w:szCs w:val="28"/>
+          <w:lang w:val="hu-HU"/>
+        </w:rPr>
+        <w:t>User</w:t>
+      </w:r>
+      <w:proofErr w:type="spellEnd"/>
+      <w:r>
+        <w:rPr>
+          <w:rFonts w:ascii="Times New Roman" w:hAnsi="Times New Roman" w:cs="Times New Roman"/>
+          <w:sz w:val="28"/>
+          <w:szCs w:val="28"/>
+          <w:lang w:val="hu-HU"/>
+        </w:rPr>
+        <w:t xml:space="preserve"> </w:t>
+      </w:r>
+      <w:proofErr w:type="spellStart"/>
+      <w:r>
+        <w:rPr>
+          <w:rFonts w:ascii="Times New Roman" w:hAnsi="Times New Roman" w:cs="Times New Roman"/>
+          <w:sz w:val="28"/>
+          <w:szCs w:val="28"/>
+          <w:lang w:val="hu-HU"/>
+        </w:rPr>
+        <w:t>not</w:t>
+      </w:r>
+      <w:proofErr w:type="spellEnd"/>
+      <w:r>
+        <w:rPr>
+          <w:rFonts w:ascii="Times New Roman" w:hAnsi="Times New Roman" w:cs="Times New Roman"/>
+          <w:sz w:val="28"/>
+          <w:szCs w:val="28"/>
+          <w:lang w:val="hu-HU"/>
+        </w:rPr>
+        <w:t xml:space="preserve"> </w:t>
+      </w:r>
+      <w:proofErr w:type="spellStart"/>
+      <w:r>
+        <w:rPr>
+          <w:rFonts w:ascii="Times New Roman" w:hAnsi="Times New Roman" w:cs="Times New Roman"/>
+          <w:sz w:val="28"/>
+          <w:szCs w:val="28"/>
+          <w:lang w:val="hu-HU"/>
+        </w:rPr>
+        <w:t>found</w:t>
+      </w:r>
+      <w:proofErr w:type="spellEnd"/>
+      <w:r>
+        <w:rPr>
+          <w:rFonts w:ascii="Times New Roman" w:hAnsi="Times New Roman" w:cs="Times New Roman"/>
+          <w:sz w:val="28"/>
+          <w:szCs w:val="28"/>
+          <w:lang w:val="hu-HU"/>
+        </w:rPr>
+        <w:t>!” szöveggel tér vissza!</w:t>
+      </w:r>
+      <w:r>
+        <w:rPr>
+          <w:rFonts w:ascii="Times New Roman" w:hAnsi="Times New Roman" w:cs="Times New Roman"/>
+          <w:sz w:val="28"/>
+          <w:szCs w:val="28"/>
+          <w:lang w:val="hu-HU"/>
+        </w:rPr>
+        <w:t xml:space="preserve"> A teszt sikeres!</w:t>
+      </w:r>
+    </w:p>
+    <w:p>
+      <w:pPr>
+        <w:spacing w:after="100" w:afterAutospacing="1" w:line="360" w:lineRule="auto"/>
+        <w:rPr>
+          <w:rFonts w:asciiTheme="minorHAnsi" w:hAnsiTheme="minorHAnsi" w:cstheme="minorHAnsi"/>
+          <w:lang w:val="hu-HU"/>
+        </w:rPr>
+      </w:pPr>
+    </w:p>
+    <w:p>
+      <w:pPr>
+        <w:pStyle w:val="Cmsor2"/>
+        <w:rPr>
+          <w:rFonts w:ascii="Times New Roman" w:hAnsi="Times New Roman" w:cs="Times New Roman"/>
+          <w:b/>
+          <w:color w:val="538135" w:themeColor="accent6" w:themeShade="BF"/>
+          <w:sz w:val="32"/>
+          <w:szCs w:val="32"/>
+          <w:lang w:val="hu-HU"/>
+        </w:rPr>
+      </w:pPr>
+      <w:r>
+        <w:rPr>
+          <w:noProof/>
+          <w:sz w:val="28"/>
+          <w:szCs w:val="28"/>
+        </w:rPr>
+        <w:drawing>
+          <wp:anchor distT="0" distB="0" distL="114300" distR="114300" simplePos="0" relativeHeight="251658240" behindDoc="1" locked="0" layoutInCell="1" allowOverlap="1" wp14:anchorId="49218060" wp14:editId="659C6A86">
+            <wp:simplePos x="0" y="0"/>
+            <wp:positionH relativeFrom="column">
+              <wp:posOffset>-653415</wp:posOffset>
+            </wp:positionH>
+            <wp:positionV relativeFrom="paragraph">
+              <wp:posOffset>391712</wp:posOffset>
+            </wp:positionV>
+            <wp:extent cx="7092315" cy="1987550"/>
+            <wp:effectExtent l="19050" t="19050" r="13335" b="12700"/>
+            <wp:wrapTight wrapText="bothSides">
+              <wp:wrapPolygon edited="0">
+                <wp:start x="-58" y="-207"/>
+                <wp:lineTo x="-58" y="21531"/>
+                <wp:lineTo x="21583" y="21531"/>
+                <wp:lineTo x="21583" y="-207"/>
+                <wp:lineTo x="-58" y="-207"/>
+              </wp:wrapPolygon>
+            </wp:wrapTight>
+            <wp:docPr id="6" name="Kép 6"/>
+            <wp:cNvGraphicFramePr>
+              <a:graphicFrameLocks xmlns:a="http://schemas.openxmlformats.org/drawingml/2006/main" noChangeAspect="1"/>
+            </wp:cNvGraphicFramePr>
+            <a:graphic xmlns:a="http://schemas.openxmlformats.org/drawingml/2006/main">
+              <a:graphicData uri="http://schemas.openxmlformats.org/drawingml/2006/picture">
+                <pic:pic xmlns:pic="http://schemas.openxmlformats.org/drawingml/2006/picture">
+                  <pic:nvPicPr>
+                    <pic:cNvPr id="0" name="Picture 4"/>
+                    <pic:cNvPicPr>
+                      <a:picLocks noChangeAspect="1" noChangeArrowheads="1"/>
+                    </pic:cNvPicPr>
+                  </pic:nvPicPr>
+                  <pic:blipFill>
+                    <a:blip r:embed="rId14">
+                      <a:extLst>
+                        <a:ext uri="{28A0092B-C50C-407E-A947-70E740481C1C}">
+                          <a14:useLocalDpi xmlns:a14="http://schemas.microsoft.com/office/drawing/2010/main" val="0"/>
+                        </a:ext>
+                      </a:extLst>
+                    </a:blip>
+                    <a:srcRect/>
+                    <a:stretch>
+                      <a:fillRect/>
+                    </a:stretch>
+                  </pic:blipFill>
+                  <pic:spPr bwMode="auto">
+                    <a:xfrm>
+                      <a:off x="0" y="0"/>
+                      <a:ext cx="7092315" cy="1987550"/>
+                    </a:xfrm>
+                    <a:prstGeom prst="rect">
+                      <a:avLst/>
+                    </a:prstGeom>
+                    <a:noFill/>
+                    <a:ln w="12700">
+                      <a:solidFill>
+                        <a:schemeClr val="tx1"/>
+                      </a:solidFill>
+                    </a:ln>
+                  </pic:spPr>
+                </pic:pic>
+              </a:graphicData>
+            </a:graphic>
+            <wp14:sizeRelH relativeFrom="margin">
+              <wp14:pctWidth>0</wp14:pctWidth>
+            </wp14:sizeRelH>
+            <wp14:sizeRelV relativeFrom="margin">
+              <wp14:pctHeight>0</wp14:pctHeight>
+            </wp14:sizeRelV>
+          </wp:anchor>
+        </w:drawing>
+      </w:r>
+      <w:proofErr w:type="spellStart"/>
+      <w:r>
+        <w:rPr>
+          <w:rFonts w:ascii="Times New Roman" w:hAnsi="Times New Roman" w:cs="Times New Roman"/>
+          <w:b/>
+          <w:color w:val="538135" w:themeColor="accent6" w:themeShade="BF"/>
+          <w:sz w:val="32"/>
+          <w:szCs w:val="32"/>
+          <w:lang w:val="hu-HU"/>
+        </w:rPr>
+        <w:t>RegisterWithCredentials</w:t>
+      </w:r>
+      <w:proofErr w:type="spellEnd"/>
+      <w:r>
+        <w:rPr>
+          <w:rFonts w:ascii="Times New Roman" w:hAnsi="Times New Roman" w:cs="Times New Roman"/>
+          <w:b/>
+          <w:color w:val="538135" w:themeColor="accent6" w:themeShade="BF"/>
+          <w:sz w:val="32"/>
+          <w:szCs w:val="32"/>
+          <w:lang w:val="hu-HU"/>
+        </w:rPr>
+        <w:t xml:space="preserve">: </w:t>
+      </w:r>
+      <w:r>
+        <w:rPr>
+          <w:rFonts w:ascii="Times New Roman" w:hAnsi="Times New Roman" w:cs="Times New Roman"/>
+          <w:b/>
+          <w:color w:val="538135" w:themeColor="accent6" w:themeShade="BF"/>
+          <w:sz w:val="32"/>
+          <w:szCs w:val="32"/>
+          <w:lang w:val="hu-HU"/>
+        </w:rPr>
+        <w:t>(</w:t>
+      </w:r>
+      <w:r>
+        <w:rPr>
+          <w:rFonts w:ascii="Times New Roman" w:hAnsi="Times New Roman" w:cs="Times New Roman"/>
+          <w:b/>
+          <w:color w:val="538135" w:themeColor="accent6" w:themeShade="BF"/>
+          <w:sz w:val="32"/>
+          <w:szCs w:val="32"/>
+          <w:lang w:val="hu-HU"/>
+        </w:rPr>
+        <w:t>Regisztráció Tesztelése</w:t>
+      </w:r>
+      <w:r>
+        <w:rPr>
+          <w:rFonts w:ascii="Times New Roman" w:hAnsi="Times New Roman" w:cs="Times New Roman"/>
+          <w:b/>
+          <w:color w:val="538135" w:themeColor="accent6" w:themeShade="BF"/>
+          <w:sz w:val="32"/>
+          <w:szCs w:val="32"/>
+          <w:lang w:val="hu-HU"/>
+        </w:rPr>
+        <w:t>)</w:t>
+      </w:r>
+    </w:p>
+    <w:p>
+      <w:pPr>
+        <w:spacing w:line="240" w:lineRule="auto"/>
+        <w:rPr>
+          <w:rFonts w:asciiTheme="majorHAnsi" w:hAnsiTheme="majorHAnsi" w:cstheme="majorHAnsi"/>
+          <w:color w:val="538135" w:themeColor="accent6" w:themeShade="BF"/>
+          <w:lang w:val="hu-HU"/>
+        </w:rPr>
+      </w:pPr>
+    </w:p>
+    <w:p>
+      <w:pPr>
+        <w:spacing w:after="100" w:afterAutospacing="1" w:line="360" w:lineRule="auto"/>
+        <w:ind w:firstLine="708"/>
+        <w:jc w:val="both"/>
+        <w:rPr>
+          <w:rFonts w:ascii="Times New Roman" w:hAnsi="Times New Roman" w:cs="Times New Roman"/>
+          <w:sz w:val="28"/>
+          <w:szCs w:val="28"/>
+          <w:lang w:val="hu-HU"/>
+        </w:rPr>
+      </w:pPr>
+      <w:r>
+        <w:rPr>
+          <w:rFonts w:ascii="Times New Roman" w:hAnsi="Times New Roman" w:cs="Times New Roman"/>
+          <w:sz w:val="28"/>
+          <w:szCs w:val="28"/>
+          <w:lang w:val="hu-HU"/>
+        </w:rPr>
+        <w:t xml:space="preserve">A teszt két </w:t>
+      </w:r>
+      <w:r>
+        <w:rPr>
+          <w:rFonts w:ascii="Times New Roman" w:hAnsi="Times New Roman" w:cs="Times New Roman"/>
+          <w:sz w:val="28"/>
+          <w:szCs w:val="28"/>
+          <w:lang w:val="hu-HU"/>
+        </w:rPr>
+        <w:t>elvárt eredménnyel</w:t>
+      </w:r>
+      <w:r>
+        <w:rPr>
+          <w:rFonts w:ascii="Times New Roman" w:hAnsi="Times New Roman" w:cs="Times New Roman"/>
+          <w:sz w:val="28"/>
+          <w:szCs w:val="28"/>
+          <w:lang w:val="hu-HU"/>
+        </w:rPr>
+        <w:t xml:space="preserve"> térhet vissza. Ha a felhasználó még nem létezik akkor az elvárt eredmény a „</w:t>
+      </w:r>
+      <w:proofErr w:type="spellStart"/>
+      <w:r>
+        <w:rPr>
+          <w:rFonts w:ascii="Times New Roman" w:hAnsi="Times New Roman" w:cs="Times New Roman"/>
+          <w:sz w:val="28"/>
+          <w:szCs w:val="28"/>
+          <w:lang w:val="hu-HU"/>
+        </w:rPr>
+        <w:t>User</w:t>
+      </w:r>
+      <w:proofErr w:type="spellEnd"/>
+      <w:r>
+        <w:rPr>
+          <w:rFonts w:ascii="Times New Roman" w:hAnsi="Times New Roman" w:cs="Times New Roman"/>
+          <w:sz w:val="28"/>
+          <w:szCs w:val="28"/>
+          <w:lang w:val="hu-HU"/>
+        </w:rPr>
+        <w:t xml:space="preserve"> </w:t>
+      </w:r>
+      <w:proofErr w:type="spellStart"/>
+      <w:r>
+        <w:rPr>
+          <w:rFonts w:ascii="Times New Roman" w:hAnsi="Times New Roman" w:cs="Times New Roman"/>
+          <w:sz w:val="28"/>
+          <w:szCs w:val="28"/>
+          <w:lang w:val="hu-HU"/>
+        </w:rPr>
+        <w:t>added</w:t>
+      </w:r>
+      <w:proofErr w:type="spellEnd"/>
+      <w:r>
+        <w:rPr>
+          <w:rFonts w:ascii="Times New Roman" w:hAnsi="Times New Roman" w:cs="Times New Roman"/>
+          <w:sz w:val="28"/>
+          <w:szCs w:val="28"/>
+          <w:lang w:val="hu-HU"/>
+        </w:rPr>
+        <w:t xml:space="preserve">!” lesz, ha pedig a felhasználó már létező adatokkal (felhasználónév, e-mail cím) szeretne regisztrálni akkor az elvárt </w:t>
+      </w:r>
+      <w:r>
+        <w:rPr>
+          <w:rFonts w:ascii="Times New Roman" w:hAnsi="Times New Roman" w:cs="Times New Roman"/>
+          <w:sz w:val="28"/>
+          <w:szCs w:val="28"/>
+          <w:lang w:val="hu-HU"/>
+        </w:rPr>
+        <w:t>eredmény „</w:t>
+      </w:r>
+      <w:proofErr w:type="spellStart"/>
+      <w:r>
+        <w:rPr>
+          <w:rFonts w:ascii="Times New Roman" w:hAnsi="Times New Roman" w:cs="Times New Roman"/>
+          <w:sz w:val="28"/>
+          <w:szCs w:val="28"/>
+          <w:lang w:val="hu-HU"/>
+        </w:rPr>
+        <w:t>User</w:t>
+      </w:r>
+      <w:proofErr w:type="spellEnd"/>
+      <w:r>
+        <w:rPr>
+          <w:rFonts w:ascii="Times New Roman" w:hAnsi="Times New Roman" w:cs="Times New Roman"/>
+          <w:sz w:val="28"/>
+          <w:szCs w:val="28"/>
+          <w:lang w:val="hu-HU"/>
+        </w:rPr>
+        <w:t xml:space="preserve"> </w:t>
+      </w:r>
+      <w:proofErr w:type="spellStart"/>
+      <w:r>
+        <w:rPr>
+          <w:rFonts w:ascii="Times New Roman" w:hAnsi="Times New Roman" w:cs="Times New Roman"/>
+          <w:sz w:val="28"/>
+          <w:szCs w:val="28"/>
+          <w:lang w:val="hu-HU"/>
+        </w:rPr>
+        <w:t>existing</w:t>
+      </w:r>
+      <w:proofErr w:type="spellEnd"/>
+      <w:r>
+        <w:rPr>
+          <w:rFonts w:ascii="Times New Roman" w:hAnsi="Times New Roman" w:cs="Times New Roman"/>
+          <w:sz w:val="28"/>
+          <w:szCs w:val="28"/>
+          <w:lang w:val="hu-HU"/>
+        </w:rPr>
+        <w:t>!” szöveg lesz</w:t>
+      </w:r>
+      <w:r>
+        <w:rPr>
+          <w:rFonts w:ascii="Times New Roman" w:hAnsi="Times New Roman" w:cs="Times New Roman"/>
+          <w:sz w:val="28"/>
+          <w:szCs w:val="28"/>
+          <w:lang w:val="hu-HU"/>
+        </w:rPr>
+        <w:t>.</w:t>
+      </w:r>
+      <w:r>
+        <w:rPr>
+          <w:rFonts w:ascii="Times New Roman" w:hAnsi="Times New Roman" w:cs="Times New Roman"/>
+          <w:sz w:val="28"/>
+          <w:szCs w:val="28"/>
+          <w:lang w:val="hu-HU"/>
+        </w:rPr>
+        <w:t xml:space="preserve"> </w:t>
+      </w:r>
+      <w:r>
+        <w:rPr>
+          <w:rFonts w:ascii="Times New Roman" w:hAnsi="Times New Roman" w:cs="Times New Roman"/>
+          <w:sz w:val="28"/>
+          <w:szCs w:val="28"/>
+          <w:lang w:val="hu-HU"/>
+        </w:rPr>
+        <w:t>A teszt még nem létező adatokkal sikeres!</w:t>
+      </w:r>
+      <w:r>
+        <w:rPr>
+          <w:rFonts w:ascii="Times New Roman" w:hAnsi="Times New Roman" w:cs="Times New Roman"/>
+          <w:sz w:val="28"/>
+          <w:szCs w:val="28"/>
+          <w:lang w:val="hu-HU"/>
+        </w:rPr>
+        <w:t xml:space="preserve"> </w:t>
+      </w:r>
+      <w:r>
+        <w:rPr>
+          <w:rFonts w:ascii="Times New Roman" w:hAnsi="Times New Roman" w:cs="Times New Roman"/>
+          <w:sz w:val="28"/>
+          <w:szCs w:val="28"/>
+          <w:lang w:val="hu-HU"/>
+        </w:rPr>
+        <w:t>A teszt létező adatokkal sikeres!</w:t>
+      </w:r>
+    </w:p>
+    <w:p>
+      <w:pPr>
+        <w:pStyle w:val="Cmsor2"/>
+        <w:rPr>
+          <w:rFonts w:ascii="Times New Roman" w:hAnsi="Times New Roman" w:cs="Times New Roman"/>
+          <w:b/>
+          <w:sz w:val="32"/>
+          <w:szCs w:val="32"/>
+          <w:lang w:val="hu-HU"/>
+        </w:rPr>
+      </w:pPr>
+      <w:r>
+        <w:rPr>
+          <w:sz w:val="28"/>
+          <w:szCs w:val="28"/>
+          <w:lang w:val="hu-HU"/>
+        </w:rPr>
+        <w:br w:type="page"/>
+      </w:r>
+      <w:r>
+        <w:rPr>
+          <w:rFonts w:ascii="Times New Roman" w:hAnsi="Times New Roman" w:cs="Times New Roman"/>
+          <w:noProof/>
+          <w:sz w:val="28"/>
+          <w:szCs w:val="28"/>
+          <w:lang w:val="hu-HU"/>
+        </w:rPr>
+        <w:lastRenderedPageBreak/>
+        <w:drawing>
+          <wp:anchor distT="0" distB="0" distL="114300" distR="114300" simplePos="0" relativeHeight="251661312" behindDoc="1" locked="0" layoutInCell="1" allowOverlap="1" wp14:anchorId="548A5374" wp14:editId="08EEB971">
+            <wp:simplePos x="0" y="0"/>
+            <wp:positionH relativeFrom="column">
+              <wp:posOffset>14605</wp:posOffset>
+            </wp:positionH>
+            <wp:positionV relativeFrom="paragraph">
+              <wp:posOffset>395964</wp:posOffset>
+            </wp:positionV>
+            <wp:extent cx="6048375" cy="1714500"/>
+            <wp:effectExtent l="19050" t="19050" r="28575" b="19050"/>
+            <wp:wrapTight wrapText="bothSides">
+              <wp:wrapPolygon edited="0">
+                <wp:start x="-68" y="-240"/>
+                <wp:lineTo x="-68" y="21600"/>
+                <wp:lineTo x="21634" y="21600"/>
+                <wp:lineTo x="21634" y="-240"/>
+                <wp:lineTo x="-68" y="-240"/>
+              </wp:wrapPolygon>
+            </wp:wrapTight>
+            <wp:docPr id="7" name="Kép 7"/>
+            <wp:cNvGraphicFramePr>
+              <a:graphicFrameLocks xmlns:a="http://schemas.openxmlformats.org/drawingml/2006/main" noChangeAspect="1"/>
+            </wp:cNvGraphicFramePr>
+            <a:graphic xmlns:a="http://schemas.openxmlformats.org/drawingml/2006/main">
+              <a:graphicData uri="http://schemas.openxmlformats.org/drawingml/2006/picture">
+                <pic:pic xmlns:pic="http://schemas.openxmlformats.org/drawingml/2006/picture">
+                  <pic:nvPicPr>
+                    <pic:cNvPr id="0" name="Picture 5"/>
+                    <pic:cNvPicPr>
+                      <a:picLocks noChangeAspect="1" noChangeArrowheads="1"/>
+                    </pic:cNvPicPr>
+                  </pic:nvPicPr>
+                  <pic:blipFill>
+                    <a:blip r:embed="rId15">
+                      <a:extLst>
+                        <a:ext uri="{28A0092B-C50C-407E-A947-70E740481C1C}">
+                          <a14:useLocalDpi xmlns:a14="http://schemas.microsoft.com/office/drawing/2010/main" val="0"/>
+                        </a:ext>
+                      </a:extLst>
+                    </a:blip>
+                    <a:srcRect/>
+                    <a:stretch>
+                      <a:fillRect/>
+                    </a:stretch>
+                  </pic:blipFill>
+                  <pic:spPr bwMode="auto">
+                    <a:xfrm>
+                      <a:off x="0" y="0"/>
+                      <a:ext cx="6048375" cy="1714500"/>
+                    </a:xfrm>
+                    <a:prstGeom prst="rect">
+                      <a:avLst/>
+                    </a:prstGeom>
+                    <a:noFill/>
+                    <a:ln w="12700">
+                      <a:solidFill>
+                        <a:schemeClr val="tx1"/>
+                      </a:solidFill>
+                    </a:ln>
+                  </pic:spPr>
+                </pic:pic>
+              </a:graphicData>
+            </a:graphic>
+          </wp:anchor>
+        </w:drawing>
+      </w:r>
+      <w:proofErr w:type="spellStart"/>
+      <w:r>
+        <w:rPr>
+          <w:rFonts w:ascii="Times New Roman" w:hAnsi="Times New Roman" w:cs="Times New Roman"/>
+          <w:b/>
+          <w:color w:val="538135" w:themeColor="accent6" w:themeShade="BF"/>
+          <w:sz w:val="32"/>
+          <w:szCs w:val="32"/>
+          <w:lang w:val="hu-HU"/>
+        </w:rPr>
+        <w:t>UserGetPostTest</w:t>
+      </w:r>
+      <w:proofErr w:type="spellEnd"/>
+      <w:r>
+        <w:rPr>
+          <w:rFonts w:ascii="Times New Roman" w:hAnsi="Times New Roman" w:cs="Times New Roman"/>
+          <w:b/>
+          <w:color w:val="538135" w:themeColor="accent6" w:themeShade="BF"/>
+          <w:sz w:val="32"/>
+          <w:szCs w:val="32"/>
+          <w:lang w:val="hu-HU"/>
+        </w:rPr>
+        <w:t xml:space="preserve">: </w:t>
+      </w:r>
+      <w:r>
+        <w:rPr>
+          <w:rFonts w:ascii="Times New Roman" w:hAnsi="Times New Roman" w:cs="Times New Roman"/>
+          <w:b/>
+          <w:color w:val="538135" w:themeColor="accent6" w:themeShade="BF"/>
+          <w:sz w:val="32"/>
+          <w:szCs w:val="32"/>
+          <w:lang w:val="hu-HU"/>
+        </w:rPr>
+        <w:t>(</w:t>
+      </w:r>
+      <w:r>
+        <w:rPr>
+          <w:rFonts w:ascii="Times New Roman" w:hAnsi="Times New Roman" w:cs="Times New Roman"/>
+          <w:b/>
+          <w:color w:val="538135" w:themeColor="accent6" w:themeShade="BF"/>
+          <w:sz w:val="32"/>
+          <w:szCs w:val="32"/>
+          <w:lang w:val="hu-HU"/>
+        </w:rPr>
+        <w:t xml:space="preserve">Poszt lekérése </w:t>
+      </w:r>
+      <w:r>
+        <w:rPr>
+          <w:rFonts w:ascii="Times New Roman" w:hAnsi="Times New Roman" w:cs="Times New Roman"/>
+          <w:b/>
+          <w:color w:val="538135" w:themeColor="accent6" w:themeShade="BF"/>
+          <w:sz w:val="32"/>
+          <w:szCs w:val="32"/>
+          <w:lang w:val="hu-HU"/>
+        </w:rPr>
+        <w:t>a felhasználó</w:t>
+      </w:r>
+      <w:r>
+        <w:rPr>
+          <w:rFonts w:ascii="Times New Roman" w:hAnsi="Times New Roman" w:cs="Times New Roman"/>
+          <w:b/>
+          <w:color w:val="538135" w:themeColor="accent6" w:themeShade="BF"/>
+          <w:sz w:val="32"/>
+          <w:szCs w:val="32"/>
+          <w:lang w:val="hu-HU"/>
+        </w:rPr>
+        <w:t xml:space="preserve"> </w:t>
+      </w:r>
+      <w:proofErr w:type="spellStart"/>
+      <w:r>
+        <w:rPr>
+          <w:rFonts w:ascii="Times New Roman" w:hAnsi="Times New Roman" w:cs="Times New Roman"/>
+          <w:b/>
+          <w:color w:val="538135" w:themeColor="accent6" w:themeShade="BF"/>
+          <w:sz w:val="32"/>
+          <w:szCs w:val="32"/>
+          <w:lang w:val="hu-HU"/>
+        </w:rPr>
+        <w:t>id</w:t>
+      </w:r>
+      <w:proofErr w:type="spellEnd"/>
+      <w:r>
+        <w:rPr>
+          <w:rFonts w:ascii="Times New Roman" w:hAnsi="Times New Roman" w:cs="Times New Roman"/>
+          <w:b/>
+          <w:color w:val="538135" w:themeColor="accent6" w:themeShade="BF"/>
+          <w:sz w:val="32"/>
+          <w:szCs w:val="32"/>
+          <w:lang w:val="hu-HU"/>
+        </w:rPr>
+        <w:t xml:space="preserve"> alapján</w:t>
+      </w:r>
+      <w:r>
+        <w:rPr>
+          <w:rFonts w:ascii="Times New Roman" w:hAnsi="Times New Roman" w:cs="Times New Roman"/>
+          <w:b/>
+          <w:color w:val="538135" w:themeColor="accent6" w:themeShade="BF"/>
+          <w:sz w:val="32"/>
+          <w:szCs w:val="32"/>
+          <w:lang w:val="hu-HU"/>
+        </w:rPr>
+        <w:t>)</w:t>
+      </w:r>
+    </w:p>
+    <w:p>
+      <w:pPr>
+        <w:rPr>
+          <w:rFonts w:asciiTheme="majorHAnsi" w:hAnsiTheme="majorHAnsi" w:cstheme="majorHAnsi"/>
+          <w:lang w:val="hu-HU"/>
+        </w:rPr>
+      </w:pPr>
+    </w:p>
+    <w:p>
+      <w:pPr>
+        <w:spacing w:after="100" w:afterAutospacing="1" w:line="360" w:lineRule="auto"/>
+        <w:ind w:firstLine="708"/>
+        <w:jc w:val="both"/>
+        <w:rPr>
+          <w:rFonts w:ascii="Times New Roman" w:hAnsi="Times New Roman" w:cs="Times New Roman"/>
+          <w:sz w:val="28"/>
+          <w:szCs w:val="28"/>
+          <w:lang w:val="hu-HU"/>
+        </w:rPr>
+      </w:pPr>
+      <w:r>
+        <w:rPr>
+          <w:rFonts w:ascii="Times New Roman" w:hAnsi="Times New Roman" w:cs="Times New Roman"/>
+          <w:sz w:val="28"/>
+          <w:szCs w:val="28"/>
+          <w:lang w:val="hu-HU"/>
+        </w:rPr>
+        <w:t xml:space="preserve">Várt eredmény: létező felhasználó </w:t>
+      </w:r>
+      <w:proofErr w:type="spellStart"/>
+      <w:r>
+        <w:rPr>
+          <w:rFonts w:ascii="Times New Roman" w:hAnsi="Times New Roman" w:cs="Times New Roman"/>
+          <w:sz w:val="28"/>
+          <w:szCs w:val="28"/>
+          <w:lang w:val="hu-HU"/>
+        </w:rPr>
+        <w:t>id</w:t>
+      </w:r>
+      <w:proofErr w:type="spellEnd"/>
+      <w:r>
+        <w:rPr>
+          <w:rFonts w:ascii="Times New Roman" w:hAnsi="Times New Roman" w:cs="Times New Roman"/>
+          <w:sz w:val="28"/>
+          <w:szCs w:val="28"/>
+          <w:lang w:val="hu-HU"/>
+        </w:rPr>
+        <w:t xml:space="preserve">-t megadva a 200-as státuszkóddal tér vissza a backend, és visszaadja a </w:t>
+      </w:r>
+      <w:proofErr w:type="spellStart"/>
+      <w:r>
+        <w:rPr>
+          <w:rFonts w:ascii="Times New Roman" w:hAnsi="Times New Roman" w:cs="Times New Roman"/>
+          <w:sz w:val="28"/>
+          <w:szCs w:val="28"/>
+          <w:lang w:val="hu-HU"/>
+        </w:rPr>
+        <w:t>felhazsnáló</w:t>
+      </w:r>
+      <w:proofErr w:type="spellEnd"/>
+      <w:r>
+        <w:rPr>
+          <w:rFonts w:ascii="Times New Roman" w:hAnsi="Times New Roman" w:cs="Times New Roman"/>
+          <w:sz w:val="28"/>
+          <w:szCs w:val="28"/>
+          <w:lang w:val="hu-HU"/>
+        </w:rPr>
+        <w:t xml:space="preserve"> által posztolt posztokat, vagy ha nem posztolt akkor a „null” értéket</w:t>
+      </w:r>
+      <w:r>
+        <w:rPr>
+          <w:rFonts w:ascii="Times New Roman" w:hAnsi="Times New Roman" w:cs="Times New Roman"/>
+          <w:sz w:val="28"/>
+          <w:szCs w:val="28"/>
+          <w:lang w:val="hu-HU"/>
+        </w:rPr>
+        <w:t>. A teszt sikeres!</w:t>
+      </w:r>
+    </w:p>
+    <w:p>
+      <w:pPr>
+        <w:spacing w:after="100" w:afterAutospacing="1" w:line="360" w:lineRule="auto"/>
+        <w:jc w:val="both"/>
+        <w:rPr>
+          <w:rFonts w:ascii="Times New Roman" w:hAnsi="Times New Roman" w:cs="Times New Roman"/>
+          <w:sz w:val="28"/>
+          <w:szCs w:val="28"/>
+          <w:lang w:val="hu-HU"/>
+        </w:rPr>
+      </w:pPr>
+    </w:p>
+    <w:p>
+      <w:pPr>
+        <w:pStyle w:val="Cmsor2"/>
+        <w:rPr>
+          <w:rFonts w:ascii="Times New Roman" w:hAnsi="Times New Roman" w:cs="Times New Roman"/>
+          <w:b/>
+          <w:sz w:val="32"/>
+          <w:szCs w:val="32"/>
+          <w:lang w:val="hu-HU"/>
+        </w:rPr>
+      </w:pPr>
+      <w:r>
+        <w:rPr>
+          <w:rFonts w:cstheme="majorHAnsi"/>
+          <w:noProof/>
+          <w:sz w:val="22"/>
+          <w:szCs w:val="22"/>
+          <w:lang w:val="hu-HU"/>
+        </w:rPr>
+        <w:drawing>
+          <wp:anchor distT="0" distB="0" distL="114300" distR="114300" simplePos="0" relativeHeight="251662336" behindDoc="1" locked="0" layoutInCell="1" allowOverlap="1" wp14:anchorId="34C89066" wp14:editId="38AB3D1C">
+            <wp:simplePos x="0" y="0"/>
+            <wp:positionH relativeFrom="column">
+              <wp:posOffset>-55659</wp:posOffset>
+            </wp:positionH>
+            <wp:positionV relativeFrom="paragraph">
+              <wp:posOffset>392210</wp:posOffset>
+            </wp:positionV>
+            <wp:extent cx="5972175" cy="3248025"/>
+            <wp:effectExtent l="19050" t="19050" r="28575" b="28575"/>
+            <wp:wrapTight wrapText="bothSides">
+              <wp:wrapPolygon edited="0">
+                <wp:start x="-69" y="-127"/>
+                <wp:lineTo x="-69" y="21663"/>
+                <wp:lineTo x="21634" y="21663"/>
+                <wp:lineTo x="21634" y="-127"/>
+                <wp:lineTo x="-69" y="-127"/>
+              </wp:wrapPolygon>
+            </wp:wrapTight>
+            <wp:docPr id="8" name="Kép 8"/>
+            <wp:cNvGraphicFramePr>
+              <a:graphicFrameLocks xmlns:a="http://schemas.openxmlformats.org/drawingml/2006/main" noChangeAspect="1"/>
+            </wp:cNvGraphicFramePr>
+            <a:graphic xmlns:a="http://schemas.openxmlformats.org/drawingml/2006/main">
+              <a:graphicData uri="http://schemas.openxmlformats.org/drawingml/2006/picture">
+                <pic:pic xmlns:pic="http://schemas.openxmlformats.org/drawingml/2006/picture">
+                  <pic:nvPicPr>
+                    <pic:cNvPr id="0" name="Picture 6"/>
+                    <pic:cNvPicPr>
+                      <a:picLocks noChangeAspect="1" noChangeArrowheads="1"/>
+                    </pic:cNvPicPr>
+                  </pic:nvPicPr>
+                  <pic:blipFill>
+                    <a:blip r:embed="rId16">
+                      <a:extLst>
+                        <a:ext uri="{28A0092B-C50C-407E-A947-70E740481C1C}">
+                          <a14:useLocalDpi xmlns:a14="http://schemas.microsoft.com/office/drawing/2010/main" val="0"/>
+                        </a:ext>
+                      </a:extLst>
+                    </a:blip>
+                    <a:srcRect/>
+                    <a:stretch>
+                      <a:fillRect/>
+                    </a:stretch>
+                  </pic:blipFill>
+                  <pic:spPr bwMode="auto">
+                    <a:xfrm>
+                      <a:off x="0" y="0"/>
+                      <a:ext cx="5972175" cy="3248025"/>
+                    </a:xfrm>
+                    <a:prstGeom prst="rect">
+                      <a:avLst/>
+                    </a:prstGeom>
+                    <a:noFill/>
+                    <a:ln w="12700">
+                      <a:solidFill>
+                        <a:schemeClr val="tx1"/>
+                      </a:solidFill>
+                    </a:ln>
+                  </pic:spPr>
+                </pic:pic>
+              </a:graphicData>
+            </a:graphic>
+          </wp:anchor>
+        </w:drawing>
+      </w:r>
+      <w:proofErr w:type="spellStart"/>
+      <w:r>
+        <w:rPr>
+          <w:rFonts w:ascii="Times New Roman" w:hAnsi="Times New Roman" w:cs="Times New Roman"/>
+          <w:b/>
+          <w:color w:val="538135" w:themeColor="accent6" w:themeShade="BF"/>
+          <w:sz w:val="32"/>
+          <w:szCs w:val="32"/>
+          <w:lang w:val="hu-HU"/>
+        </w:rPr>
+        <w:t>GetUserByIdTest</w:t>
+      </w:r>
+      <w:proofErr w:type="spellEnd"/>
+      <w:r>
+        <w:rPr>
+          <w:rFonts w:ascii="Times New Roman" w:hAnsi="Times New Roman" w:cs="Times New Roman"/>
+          <w:b/>
+          <w:color w:val="538135" w:themeColor="accent6" w:themeShade="BF"/>
+          <w:sz w:val="32"/>
+          <w:szCs w:val="32"/>
+          <w:lang w:val="hu-HU"/>
+        </w:rPr>
+        <w:t>:</w:t>
+      </w:r>
+      <w:r>
+        <w:rPr>
+          <w:rFonts w:ascii="Times New Roman" w:hAnsi="Times New Roman" w:cs="Times New Roman"/>
+          <w:b/>
+          <w:color w:val="538135" w:themeColor="accent6" w:themeShade="BF"/>
+          <w:sz w:val="32"/>
+          <w:szCs w:val="32"/>
+          <w:lang w:val="hu-HU"/>
         </w:rPr>
         <w:t xml:space="preserve"> (</w:t>
       </w:r>
+      <w:r>
+        <w:rPr>
+          <w:rFonts w:ascii="Times New Roman" w:hAnsi="Times New Roman" w:cs="Times New Roman"/>
+          <w:b/>
+          <w:color w:val="538135" w:themeColor="accent6" w:themeShade="BF"/>
+          <w:sz w:val="32"/>
+          <w:szCs w:val="32"/>
+          <w:lang w:val="hu-HU"/>
+        </w:rPr>
+        <w:t>Felhasználó lekérdezése ID alapján</w:t>
+      </w:r>
+      <w:r>
+        <w:rPr>
+          <w:rFonts w:ascii="Times New Roman" w:hAnsi="Times New Roman" w:cs="Times New Roman"/>
+          <w:b/>
+          <w:color w:val="538135" w:themeColor="accent6" w:themeShade="BF"/>
+          <w:sz w:val="32"/>
+          <w:szCs w:val="32"/>
+          <w:lang w:val="hu-HU"/>
+        </w:rPr>
+        <w:t>)</w:t>
+      </w:r>
+    </w:p>
+    <w:p>
+      <w:pPr>
+        <w:spacing w:line="240" w:lineRule="auto"/>
+        <w:rPr>
+          <w:rFonts w:asciiTheme="majorHAnsi" w:hAnsiTheme="majorHAnsi" w:cstheme="majorHAnsi"/>
+          <w:color w:val="538135" w:themeColor="accent6" w:themeShade="BF"/>
+          <w:lang w:val="hu-HU"/>
+        </w:rPr>
+      </w:pPr>
+    </w:p>
+    <w:p>
+      <w:pPr>
+        <w:spacing w:after="100" w:afterAutospacing="1" w:line="360" w:lineRule="auto"/>
+        <w:ind w:firstLine="708"/>
+        <w:jc w:val="both"/>
+        <w:rPr>
+          <w:rFonts w:ascii="Times New Roman" w:hAnsi="Times New Roman" w:cs="Times New Roman"/>
+          <w:sz w:val="28"/>
+          <w:szCs w:val="28"/>
+          <w:lang w:val="hu-HU"/>
+        </w:rPr>
+      </w:pPr>
+      <w:r>
+        <w:rPr>
+          <w:rFonts w:ascii="Times New Roman" w:hAnsi="Times New Roman" w:cs="Times New Roman"/>
+          <w:sz w:val="28"/>
+          <w:szCs w:val="28"/>
+          <w:lang w:val="hu-HU"/>
+        </w:rPr>
+        <w:t xml:space="preserve">Várt </w:t>
+      </w:r>
       <w:proofErr w:type="spellStart"/>
-      <w:r>
-        <w:rPr>
-          <w:rFonts w:ascii="Times New Roman" w:hAnsi="Times New Roman" w:cs="Times New Roman"/>
-          <w:sz w:val="28"/>
-          <w:szCs w:val="28"/>
-          <w:bdr w:val="none" w:sz="0" w:space="0" w:color="auto" w:frame="1"/>
-        </w:rPr>
-        <w:t>vagy</w:t>
+      <w:proofErr w:type="gramStart"/>
+      <w:r>
+        <w:rPr>
+          <w:rFonts w:ascii="Times New Roman" w:hAnsi="Times New Roman" w:cs="Times New Roman"/>
+          <w:sz w:val="28"/>
+          <w:szCs w:val="28"/>
+          <w:lang w:val="hu-HU"/>
+        </w:rPr>
+        <w:t>eredmény:létező</w:t>
       </w:r>
       <w:proofErr w:type="spellEnd"/>
-      <w:r>
-        <w:rPr>
-          <w:rFonts w:ascii="Times New Roman" w:hAnsi="Times New Roman" w:cs="Times New Roman"/>
-          <w:sz w:val="28"/>
-          <w:szCs w:val="28"/>
-          <w:bdr w:val="none" w:sz="0" w:space="0" w:color="auto" w:frame="1"/>
-        </w:rPr>
-        <w:t xml:space="preserve"> </w:t>
+      <w:proofErr w:type="gramEnd"/>
+      <w:r>
+        <w:rPr>
+          <w:rFonts w:ascii="Times New Roman" w:hAnsi="Times New Roman" w:cs="Times New Roman"/>
+          <w:sz w:val="28"/>
+          <w:szCs w:val="28"/>
+          <w:lang w:val="hu-HU"/>
+        </w:rPr>
+        <w:t xml:space="preserve"> felhasználó </w:t>
       </w:r>
       <w:proofErr w:type="spellStart"/>
       <w:r>
@@ -1165,9 +2906,9 @@
           <w:rFonts w:ascii="Times New Roman" w:hAnsi="Times New Roman" w:cs="Times New Roman"/>
           <w:sz w:val="28"/>
           <w:szCs w:val="28"/>
-          <w:bdr w:val="none" w:sz="0" w:space="0" w:color="auto" w:frame="1"/>
-        </w:rPr>
-        <w:t>röviden</w:t>
+          <w:lang w:val="hu-HU"/>
+        </w:rPr>
+        <w:t>id</w:t>
       </w:r>
       <w:proofErr w:type="spellEnd"/>
       <w:r>
@@ -1175,9 +2916,9 @@
           <w:rFonts w:ascii="Times New Roman" w:hAnsi="Times New Roman" w:cs="Times New Roman"/>
           <w:sz w:val="28"/>
           <w:szCs w:val="28"/>
-          <w:bdr w:val="none" w:sz="0" w:space="0" w:color="auto" w:frame="1"/>
-        </w:rPr>
-        <w:t xml:space="preserve"> Json.NET) a .NET platform </w:t>
+          <w:lang w:val="hu-HU"/>
+        </w:rPr>
+        <w:t xml:space="preserve">-t megadva a backend 200-as státuszkóddal tér vissza, </w:t>
       </w:r>
       <w:proofErr w:type="spellStart"/>
       <w:r>
@@ -1185,9 +2926,9 @@
           <w:rFonts w:ascii="Times New Roman" w:hAnsi="Times New Roman" w:cs="Times New Roman"/>
           <w:sz w:val="28"/>
           <w:szCs w:val="28"/>
-          <w:bdr w:val="none" w:sz="0" w:space="0" w:color="auto" w:frame="1"/>
-        </w:rPr>
-        <w:t>legnépszerűbb</w:t>
+          <w:lang w:val="hu-HU"/>
+        </w:rPr>
+        <w:t>viszaadja</w:t>
       </w:r>
       <w:proofErr w:type="spellEnd"/>
       <w:r>
@@ -1195,475 +2936,881 @@
           <w:rFonts w:ascii="Times New Roman" w:hAnsi="Times New Roman" w:cs="Times New Roman"/>
           <w:sz w:val="28"/>
           <w:szCs w:val="28"/>
-          <w:bdr w:val="none" w:sz="0" w:space="0" w:color="auto" w:frame="1"/>
-        </w:rPr>
-        <w:t xml:space="preserve"> JSON </w:t>
-      </w:r>
+          <w:lang w:val="hu-HU"/>
+        </w:rPr>
+        <w:t xml:space="preserve"> a felhasználót</w:t>
+      </w:r>
+      <w:r>
+        <w:rPr>
+          <w:rFonts w:ascii="Times New Roman" w:hAnsi="Times New Roman" w:cs="Times New Roman"/>
+          <w:sz w:val="28"/>
+          <w:szCs w:val="28"/>
+          <w:lang w:val="hu-HU"/>
+        </w:rPr>
+        <w:t>. A teszt sikeres!</w:t>
+      </w:r>
+    </w:p>
+    <w:p>
+      <w:pPr>
+        <w:pStyle w:val="Cmsor1"/>
+        <w:jc w:val="center"/>
+        <w:rPr>
+          <w:rFonts w:ascii="Times New Roman" w:hAnsi="Times New Roman" w:cs="Times New Roman"/>
+          <w:b/>
+          <w:color w:val="538135" w:themeColor="accent6" w:themeShade="BF"/>
+          <w:sz w:val="48"/>
+          <w:szCs w:val="48"/>
+          <w:u w:val="single"/>
+          <w:lang w:val="hu-HU"/>
+        </w:rPr>
+      </w:pPr>
+      <w:r>
+        <w:rPr>
+          <w:rFonts w:ascii="Times New Roman" w:hAnsi="Times New Roman" w:cs="Times New Roman"/>
+          <w:b/>
+          <w:color w:val="538135" w:themeColor="accent6" w:themeShade="BF"/>
+          <w:sz w:val="48"/>
+          <w:szCs w:val="48"/>
+          <w:u w:val="single"/>
+          <w:lang w:val="hu-HU"/>
+        </w:rPr>
+        <w:lastRenderedPageBreak/>
+        <w:t>LIGHTHOUSE</w:t>
+      </w:r>
+    </w:p>
+    <w:p>
+      <w:pPr>
+        <w:rPr>
+          <w:lang w:val="hu-HU"/>
+        </w:rPr>
+      </w:pPr>
+    </w:p>
+    <w:p>
+      <w:pPr>
+        <w:pStyle w:val="Cmsor2"/>
+        <w:rPr>
+          <w:rFonts w:ascii="Times New Roman" w:hAnsi="Times New Roman" w:cs="Times New Roman"/>
+          <w:b/>
+          <w:color w:val="538135" w:themeColor="accent6" w:themeShade="BF"/>
+          <w:sz w:val="32"/>
+          <w:szCs w:val="32"/>
+          <w:lang w:val="hu-HU"/>
+        </w:rPr>
+      </w:pPr>
+      <w:r>
+        <w:rPr>
+          <w:rFonts w:ascii="Times New Roman" w:hAnsi="Times New Roman" w:cs="Times New Roman"/>
+          <w:b/>
+          <w:color w:val="538135" w:themeColor="accent6" w:themeShade="BF"/>
+          <w:sz w:val="32"/>
+          <w:szCs w:val="32"/>
+          <w:lang w:val="hu-HU"/>
+        </w:rPr>
+        <w:t>Homepage</w:t>
+      </w:r>
+      <w:r>
+        <w:rPr>
+          <w:rFonts w:ascii="Times New Roman" w:hAnsi="Times New Roman" w:cs="Times New Roman"/>
+          <w:b/>
+          <w:color w:val="538135" w:themeColor="accent6" w:themeShade="BF"/>
+          <w:sz w:val="32"/>
+          <w:szCs w:val="32"/>
+          <w:lang w:val="hu-HU"/>
+        </w:rPr>
+        <w:t>:</w:t>
+      </w:r>
+    </w:p>
+    <w:p>
+      <w:pPr>
+        <w:rPr>
+          <w:lang w:val="hu-HU"/>
+        </w:rPr>
+      </w:pPr>
+      <w:r>
+        <w:rPr>
+          <w:noProof/>
+          <w:lang w:val="hu-HU"/>
+        </w:rPr>
+        <w:drawing>
+          <wp:inline distT="0" distB="0" distL="0" distR="0" wp14:anchorId="704F4498" wp14:editId="074F101E">
+            <wp:extent cx="5006975" cy="2015313"/>
+            <wp:effectExtent l="0" t="0" r="3175" b="4445"/>
+            <wp:docPr id="9" name="Kép 9"/>
+            <wp:cNvGraphicFramePr>
+              <a:graphicFrameLocks xmlns:a="http://schemas.openxmlformats.org/drawingml/2006/main" noChangeAspect="1"/>
+            </wp:cNvGraphicFramePr>
+            <a:graphic xmlns:a="http://schemas.openxmlformats.org/drawingml/2006/main">
+              <a:graphicData uri="http://schemas.openxmlformats.org/drawingml/2006/picture">
+                <pic:pic xmlns:pic="http://schemas.openxmlformats.org/drawingml/2006/picture">
+                  <pic:nvPicPr>
+                    <pic:cNvPr id="0" name="Picture 7"/>
+                    <pic:cNvPicPr>
+                      <a:picLocks noChangeAspect="1" noChangeArrowheads="1"/>
+                    </pic:cNvPicPr>
+                  </pic:nvPicPr>
+                  <pic:blipFill>
+                    <a:blip r:embed="rId17" cstate="print">
+                      <a:extLst>
+                        <a:ext uri="{28A0092B-C50C-407E-A947-70E740481C1C}">
+                          <a14:useLocalDpi xmlns:a14="http://schemas.microsoft.com/office/drawing/2010/main" val="0"/>
+                        </a:ext>
+                      </a:extLst>
+                    </a:blip>
+                    <a:srcRect/>
+                    <a:stretch>
+                      <a:fillRect/>
+                    </a:stretch>
+                  </pic:blipFill>
+                  <pic:spPr bwMode="auto">
+                    <a:xfrm>
+                      <a:off x="0" y="0"/>
+                      <a:ext cx="5207751" cy="2096125"/>
+                    </a:xfrm>
+                    <a:prstGeom prst="rect">
+                      <a:avLst/>
+                    </a:prstGeom>
+                    <a:noFill/>
+                  </pic:spPr>
+                </pic:pic>
+              </a:graphicData>
+            </a:graphic>
+          </wp:inline>
+        </w:drawing>
+      </w:r>
+    </w:p>
+    <w:p>
+      <w:pPr>
+        <w:rPr>
+          <w:lang w:val="hu-HU"/>
+        </w:rPr>
+      </w:pPr>
+    </w:p>
+    <w:p>
+      <w:pPr>
+        <w:pStyle w:val="Cmsor2"/>
+        <w:rPr>
+          <w:rFonts w:ascii="Times New Roman" w:hAnsi="Times New Roman" w:cs="Times New Roman"/>
+          <w:b/>
+          <w:color w:val="538135" w:themeColor="accent6" w:themeShade="BF"/>
+          <w:sz w:val="32"/>
+          <w:szCs w:val="32"/>
+          <w:lang w:val="hu-HU"/>
+        </w:rPr>
+      </w:pPr>
       <w:proofErr w:type="spellStart"/>
       <w:r>
         <w:rPr>
           <w:rFonts w:ascii="Times New Roman" w:hAnsi="Times New Roman" w:cs="Times New Roman"/>
-          <w:sz w:val="28"/>
-          <w:szCs w:val="28"/>
-          <w:bdr w:val="none" w:sz="0" w:space="0" w:color="auto" w:frame="1"/>
-        </w:rPr>
-        <w:t>feldolgozási</w:t>
+          <w:b/>
+          <w:color w:val="538135" w:themeColor="accent6" w:themeShade="BF"/>
+          <w:sz w:val="32"/>
+          <w:szCs w:val="32"/>
+          <w:lang w:val="hu-HU"/>
+        </w:rPr>
+        <w:t>User</w:t>
       </w:r>
       <w:proofErr w:type="spellEnd"/>
       <w:r>
         <w:rPr>
           <w:rFonts w:ascii="Times New Roman" w:hAnsi="Times New Roman" w:cs="Times New Roman"/>
-          <w:sz w:val="28"/>
-          <w:szCs w:val="28"/>
-          <w:bdr w:val="none" w:sz="0" w:space="0" w:color="auto" w:frame="1"/>
-        </w:rPr>
-        <w:t xml:space="preserve"> </w:t>
+          <w:b/>
+          <w:color w:val="538135" w:themeColor="accent6" w:themeShade="BF"/>
+          <w:sz w:val="32"/>
+          <w:szCs w:val="32"/>
+          <w:lang w:val="hu-HU"/>
+        </w:rPr>
+        <w:t xml:space="preserve"> oldal</w:t>
+      </w:r>
+      <w:r>
+        <w:rPr>
+          <w:rFonts w:ascii="Times New Roman" w:hAnsi="Times New Roman" w:cs="Times New Roman"/>
+          <w:b/>
+          <w:color w:val="538135" w:themeColor="accent6" w:themeShade="BF"/>
+          <w:sz w:val="32"/>
+          <w:szCs w:val="32"/>
+          <w:lang w:val="hu-HU"/>
+        </w:rPr>
+        <w:t>:</w:t>
+      </w:r>
+    </w:p>
+    <w:p>
+      <w:pPr>
+        <w:rPr>
+          <w:lang w:val="hu-HU"/>
+        </w:rPr>
+      </w:pPr>
+      <w:r>
+        <w:rPr>
+          <w:noProof/>
+          <w:lang w:val="hu-HU"/>
+        </w:rPr>
+        <w:drawing>
+          <wp:inline distT="0" distB="0" distL="0" distR="0" wp14:anchorId="2560DE7A" wp14:editId="5B53E045">
+            <wp:extent cx="5006975" cy="2019604"/>
+            <wp:effectExtent l="0" t="0" r="3175" b="0"/>
+            <wp:docPr id="10" name="Kép 10"/>
+            <wp:cNvGraphicFramePr>
+              <a:graphicFrameLocks xmlns:a="http://schemas.openxmlformats.org/drawingml/2006/main" noChangeAspect="1"/>
+            </wp:cNvGraphicFramePr>
+            <a:graphic xmlns:a="http://schemas.openxmlformats.org/drawingml/2006/main">
+              <a:graphicData uri="http://schemas.openxmlformats.org/drawingml/2006/picture">
+                <pic:pic xmlns:pic="http://schemas.openxmlformats.org/drawingml/2006/picture">
+                  <pic:nvPicPr>
+                    <pic:cNvPr id="0" name="Picture 8"/>
+                    <pic:cNvPicPr>
+                      <a:picLocks noChangeAspect="1" noChangeArrowheads="1"/>
+                    </pic:cNvPicPr>
+                  </pic:nvPicPr>
+                  <pic:blipFill>
+                    <a:blip r:embed="rId18" cstate="print">
+                      <a:extLst>
+                        <a:ext uri="{28A0092B-C50C-407E-A947-70E740481C1C}">
+                          <a14:useLocalDpi xmlns:a14="http://schemas.microsoft.com/office/drawing/2010/main" val="0"/>
+                        </a:ext>
+                      </a:extLst>
+                    </a:blip>
+                    <a:srcRect/>
+                    <a:stretch>
+                      <a:fillRect/>
+                    </a:stretch>
+                  </pic:blipFill>
+                  <pic:spPr bwMode="auto">
+                    <a:xfrm>
+                      <a:off x="0" y="0"/>
+                      <a:ext cx="5093021" cy="2054311"/>
+                    </a:xfrm>
+                    <a:prstGeom prst="rect">
+                      <a:avLst/>
+                    </a:prstGeom>
+                    <a:noFill/>
+                  </pic:spPr>
+                </pic:pic>
+              </a:graphicData>
+            </a:graphic>
+          </wp:inline>
+        </w:drawing>
+      </w:r>
+    </w:p>
+    <w:p>
+      <w:pPr>
+        <w:rPr>
+          <w:lang w:val="hu-HU"/>
+        </w:rPr>
+      </w:pPr>
+    </w:p>
+    <w:p>
+      <w:pPr>
+        <w:spacing w:before="40" w:after="0"/>
+        <w:rPr>
+          <w:lang w:val="hu-HU"/>
+        </w:rPr>
+      </w:pPr>
+      <w:r>
+        <w:rPr>
+          <w:noProof/>
+          <w:lang w:val="hu-HU"/>
+        </w:rPr>
+        <w:drawing>
+          <wp:anchor distT="0" distB="0" distL="114300" distR="114300" simplePos="0" relativeHeight="251663360" behindDoc="1" locked="0" layoutInCell="1" allowOverlap="1" wp14:anchorId="07324785" wp14:editId="12E1F3C4">
+            <wp:simplePos x="0" y="0"/>
+            <wp:positionH relativeFrom="column">
+              <wp:posOffset>-1491</wp:posOffset>
+            </wp:positionH>
+            <wp:positionV relativeFrom="paragraph">
+              <wp:posOffset>318770</wp:posOffset>
+            </wp:positionV>
+            <wp:extent cx="5006975" cy="2019300"/>
+            <wp:effectExtent l="0" t="0" r="3175" b="0"/>
+            <wp:wrapTight wrapText="bothSides">
+              <wp:wrapPolygon edited="0">
+                <wp:start x="0" y="0"/>
+                <wp:lineTo x="0" y="21396"/>
+                <wp:lineTo x="21532" y="21396"/>
+                <wp:lineTo x="21532" y="0"/>
+                <wp:lineTo x="0" y="0"/>
+              </wp:wrapPolygon>
+            </wp:wrapTight>
+            <wp:docPr id="11" name="Kép 11"/>
+            <wp:cNvGraphicFramePr>
+              <a:graphicFrameLocks xmlns:a="http://schemas.openxmlformats.org/drawingml/2006/main" noChangeAspect="1"/>
+            </wp:cNvGraphicFramePr>
+            <a:graphic xmlns:a="http://schemas.openxmlformats.org/drawingml/2006/main">
+              <a:graphicData uri="http://schemas.openxmlformats.org/drawingml/2006/picture">
+                <pic:pic xmlns:pic="http://schemas.openxmlformats.org/drawingml/2006/picture">
+                  <pic:nvPicPr>
+                    <pic:cNvPr id="0" name="Picture 9"/>
+                    <pic:cNvPicPr>
+                      <a:picLocks noChangeAspect="1" noChangeArrowheads="1"/>
+                    </pic:cNvPicPr>
+                  </pic:nvPicPr>
+                  <pic:blipFill>
+                    <a:blip r:embed="rId19" cstate="print">
+                      <a:extLst>
+                        <a:ext uri="{28A0092B-C50C-407E-A947-70E740481C1C}">
+                          <a14:useLocalDpi xmlns:a14="http://schemas.microsoft.com/office/drawing/2010/main" val="0"/>
+                        </a:ext>
+                      </a:extLst>
+                    </a:blip>
+                    <a:srcRect/>
+                    <a:stretch>
+                      <a:fillRect/>
+                    </a:stretch>
+                  </pic:blipFill>
+                  <pic:spPr bwMode="auto">
+                    <a:xfrm>
+                      <a:off x="0" y="0"/>
+                      <a:ext cx="5006975" cy="2019300"/>
+                    </a:xfrm>
+                    <a:prstGeom prst="rect">
+                      <a:avLst/>
+                    </a:prstGeom>
+                    <a:noFill/>
+                  </pic:spPr>
+                </pic:pic>
+              </a:graphicData>
+            </a:graphic>
+          </wp:anchor>
+        </w:drawing>
       </w:r>
       <w:proofErr w:type="spellStart"/>
       <w:r>
         <w:rPr>
           <w:rFonts w:ascii="Times New Roman" w:hAnsi="Times New Roman" w:cs="Times New Roman"/>
-          <w:sz w:val="28"/>
-          <w:szCs w:val="28"/>
-          <w:bdr w:val="none" w:sz="0" w:space="0" w:color="auto" w:frame="1"/>
-        </w:rPr>
-        <w:t>könyvtára</w:t>
+          <w:b/>
+          <w:color w:val="538135" w:themeColor="accent6" w:themeShade="BF"/>
+          <w:sz w:val="32"/>
+          <w:szCs w:val="32"/>
+          <w:lang w:val="hu-HU"/>
+        </w:rPr>
+        <w:t>Admin</w:t>
       </w:r>
       <w:proofErr w:type="spellEnd"/>
       <w:r>
         <w:rPr>
           <w:rFonts w:ascii="Times New Roman" w:hAnsi="Times New Roman" w:cs="Times New Roman"/>
-          <w:sz w:val="28"/>
-          <w:szCs w:val="28"/>
-          <w:bdr w:val="none" w:sz="0" w:space="0" w:color="auto" w:frame="1"/>
-        </w:rPr>
-        <w:t xml:space="preserve">. </w:t>
-      </w:r>
-      <w:proofErr w:type="spellStart"/>
-      <w:r>
-        <w:rPr>
-          <w:rFonts w:ascii="Times New Roman" w:hAnsi="Times New Roman" w:cs="Times New Roman"/>
-          <w:sz w:val="28"/>
-          <w:szCs w:val="28"/>
-          <w:bdr w:val="none" w:sz="0" w:space="0" w:color="auto" w:frame="1"/>
-        </w:rPr>
-        <w:t>Ezt</w:t>
-      </w:r>
-      <w:proofErr w:type="spellEnd"/>
-      <w:r>
-        <w:rPr>
-          <w:rFonts w:ascii="Times New Roman" w:hAnsi="Times New Roman" w:cs="Times New Roman"/>
-          <w:sz w:val="28"/>
-          <w:szCs w:val="28"/>
-          <w:bdr w:val="none" w:sz="0" w:space="0" w:color="auto" w:frame="1"/>
-        </w:rPr>
-        <w:t xml:space="preserve"> a </w:t>
-      </w:r>
-      <w:proofErr w:type="spellStart"/>
-      <w:r>
-        <w:rPr>
-          <w:rFonts w:ascii="Times New Roman" w:hAnsi="Times New Roman" w:cs="Times New Roman"/>
-          <w:sz w:val="28"/>
-          <w:szCs w:val="28"/>
-          <w:bdr w:val="none" w:sz="0" w:space="0" w:color="auto" w:frame="1"/>
-        </w:rPr>
-        <w:t>könyvtárat</w:t>
-      </w:r>
-      <w:proofErr w:type="spellEnd"/>
-      <w:r>
-        <w:rPr>
-          <w:rFonts w:ascii="Times New Roman" w:hAnsi="Times New Roman" w:cs="Times New Roman"/>
-          <w:sz w:val="28"/>
-          <w:szCs w:val="28"/>
-          <w:bdr w:val="none" w:sz="0" w:space="0" w:color="auto" w:frame="1"/>
-        </w:rPr>
-        <w:t xml:space="preserve"> </w:t>
-      </w:r>
-      <w:proofErr w:type="spellStart"/>
-      <w:r>
-        <w:rPr>
-          <w:rFonts w:ascii="Times New Roman" w:hAnsi="Times New Roman" w:cs="Times New Roman"/>
-          <w:sz w:val="28"/>
-          <w:szCs w:val="28"/>
-          <w:bdr w:val="none" w:sz="0" w:space="0" w:color="auto" w:frame="1"/>
-        </w:rPr>
-        <w:t>használtam</w:t>
-      </w:r>
-      <w:proofErr w:type="spellEnd"/>
-      <w:r>
-        <w:rPr>
-          <w:rFonts w:ascii="Times New Roman" w:hAnsi="Times New Roman" w:cs="Times New Roman"/>
-          <w:sz w:val="28"/>
-          <w:szCs w:val="28"/>
-          <w:bdr w:val="none" w:sz="0" w:space="0" w:color="auto" w:frame="1"/>
-        </w:rPr>
-        <w:t xml:space="preserve"> a JSON </w:t>
-      </w:r>
-      <w:proofErr w:type="spellStart"/>
-      <w:r>
-        <w:rPr>
-          <w:rFonts w:ascii="Times New Roman" w:hAnsi="Times New Roman" w:cs="Times New Roman"/>
-          <w:sz w:val="28"/>
-          <w:szCs w:val="28"/>
-          <w:bdr w:val="none" w:sz="0" w:space="0" w:color="auto" w:frame="1"/>
-        </w:rPr>
-        <w:t>adatok</w:t>
-      </w:r>
-      <w:proofErr w:type="spellEnd"/>
-      <w:r>
-        <w:rPr>
-          <w:rFonts w:ascii="Times New Roman" w:hAnsi="Times New Roman" w:cs="Times New Roman"/>
-          <w:sz w:val="28"/>
-          <w:szCs w:val="28"/>
-          <w:bdr w:val="none" w:sz="0" w:space="0" w:color="auto" w:frame="1"/>
-        </w:rPr>
-        <w:t xml:space="preserve"> </w:t>
-      </w:r>
-      <w:proofErr w:type="spellStart"/>
-      <w:r>
-        <w:rPr>
-          <w:rFonts w:ascii="Times New Roman" w:hAnsi="Times New Roman" w:cs="Times New Roman"/>
-          <w:sz w:val="28"/>
-          <w:szCs w:val="28"/>
-          <w:bdr w:val="none" w:sz="0" w:space="0" w:color="auto" w:frame="1"/>
-        </w:rPr>
-        <w:t>feldolgozásához</w:t>
-      </w:r>
-      <w:proofErr w:type="spellEnd"/>
-      <w:r>
-        <w:rPr>
-          <w:rFonts w:ascii="Times New Roman" w:hAnsi="Times New Roman" w:cs="Times New Roman"/>
-          <w:sz w:val="28"/>
-          <w:szCs w:val="28"/>
-          <w:bdr w:val="none" w:sz="0" w:space="0" w:color="auto" w:frame="1"/>
-        </w:rPr>
-        <w:t xml:space="preserve"> </w:t>
-      </w:r>
-      <w:proofErr w:type="spellStart"/>
-      <w:r>
-        <w:rPr>
-          <w:rFonts w:ascii="Times New Roman" w:hAnsi="Times New Roman" w:cs="Times New Roman"/>
-          <w:sz w:val="28"/>
-          <w:szCs w:val="28"/>
-          <w:bdr w:val="none" w:sz="0" w:space="0" w:color="auto" w:frame="1"/>
-        </w:rPr>
-        <w:t>és</w:t>
-      </w:r>
-      <w:proofErr w:type="spellEnd"/>
-      <w:r>
-        <w:rPr>
-          <w:rFonts w:ascii="Times New Roman" w:hAnsi="Times New Roman" w:cs="Times New Roman"/>
-          <w:sz w:val="28"/>
-          <w:szCs w:val="28"/>
-          <w:bdr w:val="none" w:sz="0" w:space="0" w:color="auto" w:frame="1"/>
-        </w:rPr>
-        <w:t xml:space="preserve"> </w:t>
-      </w:r>
-      <w:proofErr w:type="spellStart"/>
-      <w:r>
-        <w:rPr>
-          <w:rFonts w:ascii="Times New Roman" w:hAnsi="Times New Roman" w:cs="Times New Roman"/>
-          <w:sz w:val="28"/>
-          <w:szCs w:val="28"/>
-          <w:bdr w:val="none" w:sz="0" w:space="0" w:color="auto" w:frame="1"/>
-        </w:rPr>
-        <w:t>kezeléséhez</w:t>
-      </w:r>
-      <w:proofErr w:type="spellEnd"/>
-      <w:r>
-        <w:rPr>
-          <w:rFonts w:ascii="Times New Roman" w:hAnsi="Times New Roman" w:cs="Times New Roman"/>
-          <w:sz w:val="28"/>
-          <w:szCs w:val="28"/>
-          <w:bdr w:val="none" w:sz="0" w:space="0" w:color="auto" w:frame="1"/>
-        </w:rPr>
-        <w:t xml:space="preserve"> a </w:t>
-      </w:r>
-      <w:proofErr w:type="spellStart"/>
-      <w:r>
-        <w:rPr>
-          <w:rFonts w:ascii="Times New Roman" w:hAnsi="Times New Roman" w:cs="Times New Roman"/>
-          <w:sz w:val="28"/>
-          <w:szCs w:val="28"/>
-          <w:bdr w:val="none" w:sz="0" w:space="0" w:color="auto" w:frame="1"/>
-        </w:rPr>
-        <w:t>dokumentációban</w:t>
-      </w:r>
-      <w:proofErr w:type="spellEnd"/>
-      <w:r>
-        <w:rPr>
-          <w:rFonts w:ascii="Times New Roman" w:hAnsi="Times New Roman" w:cs="Times New Roman"/>
-          <w:sz w:val="28"/>
-          <w:szCs w:val="28"/>
-          <w:bdr w:val="none" w:sz="0" w:space="0" w:color="auto" w:frame="1"/>
-        </w:rPr>
-        <w:t xml:space="preserve">. A Json.NET </w:t>
-      </w:r>
-      <w:proofErr w:type="spellStart"/>
-      <w:r>
-        <w:rPr>
-          <w:rFonts w:ascii="Times New Roman" w:hAnsi="Times New Roman" w:cs="Times New Roman"/>
-          <w:sz w:val="28"/>
-          <w:szCs w:val="28"/>
-          <w:bdr w:val="none" w:sz="0" w:space="0" w:color="auto" w:frame="1"/>
-        </w:rPr>
-        <w:t>könnyen</w:t>
-      </w:r>
-      <w:proofErr w:type="spellEnd"/>
-      <w:r>
-        <w:rPr>
-          <w:rFonts w:ascii="Times New Roman" w:hAnsi="Times New Roman" w:cs="Times New Roman"/>
-          <w:sz w:val="28"/>
-          <w:szCs w:val="28"/>
-          <w:bdr w:val="none" w:sz="0" w:space="0" w:color="auto" w:frame="1"/>
-        </w:rPr>
-        <w:t xml:space="preserve"> </w:t>
-      </w:r>
-      <w:proofErr w:type="spellStart"/>
-      <w:r>
-        <w:rPr>
-          <w:rFonts w:ascii="Times New Roman" w:hAnsi="Times New Roman" w:cs="Times New Roman"/>
-          <w:sz w:val="28"/>
-          <w:szCs w:val="28"/>
-          <w:bdr w:val="none" w:sz="0" w:space="0" w:color="auto" w:frame="1"/>
-        </w:rPr>
-        <w:t>integrálható</w:t>
-      </w:r>
-      <w:proofErr w:type="spellEnd"/>
-      <w:r>
-        <w:rPr>
-          <w:rFonts w:ascii="Times New Roman" w:hAnsi="Times New Roman" w:cs="Times New Roman"/>
-          <w:sz w:val="28"/>
-          <w:szCs w:val="28"/>
-          <w:bdr w:val="none" w:sz="0" w:space="0" w:color="auto" w:frame="1"/>
-        </w:rPr>
-        <w:t xml:space="preserve"> .NET </w:t>
-      </w:r>
-      <w:proofErr w:type="spellStart"/>
-      <w:r>
-        <w:rPr>
-          <w:rFonts w:ascii="Times New Roman" w:hAnsi="Times New Roman" w:cs="Times New Roman"/>
-          <w:sz w:val="28"/>
-          <w:szCs w:val="28"/>
-          <w:bdr w:val="none" w:sz="0" w:space="0" w:color="auto" w:frame="1"/>
-        </w:rPr>
-        <w:t>alkalmazásokba</w:t>
-      </w:r>
-      <w:proofErr w:type="spellEnd"/>
-      <w:r>
-        <w:rPr>
-          <w:rFonts w:ascii="Times New Roman" w:hAnsi="Times New Roman" w:cs="Times New Roman"/>
-          <w:sz w:val="28"/>
-          <w:szCs w:val="28"/>
-          <w:bdr w:val="none" w:sz="0" w:space="0" w:color="auto" w:frame="1"/>
-        </w:rPr>
-        <w:t xml:space="preserve">, </w:t>
-      </w:r>
-      <w:proofErr w:type="spellStart"/>
-      <w:r>
-        <w:rPr>
-          <w:rFonts w:ascii="Times New Roman" w:hAnsi="Times New Roman" w:cs="Times New Roman"/>
-          <w:sz w:val="28"/>
-          <w:szCs w:val="28"/>
-          <w:bdr w:val="none" w:sz="0" w:space="0" w:color="auto" w:frame="1"/>
-        </w:rPr>
-        <w:t>és</w:t>
-      </w:r>
-      <w:proofErr w:type="spellEnd"/>
-      <w:r>
-        <w:rPr>
-          <w:rFonts w:ascii="Times New Roman" w:hAnsi="Times New Roman" w:cs="Times New Roman"/>
-          <w:sz w:val="28"/>
-          <w:szCs w:val="28"/>
-          <w:bdr w:val="none" w:sz="0" w:space="0" w:color="auto" w:frame="1"/>
-        </w:rPr>
-        <w:t xml:space="preserve"> </w:t>
-      </w:r>
-      <w:proofErr w:type="spellStart"/>
-      <w:r>
-        <w:rPr>
-          <w:rFonts w:ascii="Times New Roman" w:hAnsi="Times New Roman" w:cs="Times New Roman"/>
-          <w:sz w:val="28"/>
-          <w:szCs w:val="28"/>
-          <w:bdr w:val="none" w:sz="0" w:space="0" w:color="auto" w:frame="1"/>
-        </w:rPr>
-        <w:t>kiváló</w:t>
-      </w:r>
-      <w:proofErr w:type="spellEnd"/>
-      <w:r>
-        <w:rPr>
-          <w:rFonts w:ascii="Times New Roman" w:hAnsi="Times New Roman" w:cs="Times New Roman"/>
-          <w:sz w:val="28"/>
-          <w:szCs w:val="28"/>
-          <w:bdr w:val="none" w:sz="0" w:space="0" w:color="auto" w:frame="1"/>
-        </w:rPr>
-        <w:t xml:space="preserve"> </w:t>
-      </w:r>
-      <w:proofErr w:type="spellStart"/>
-      <w:r>
-        <w:rPr>
-          <w:rFonts w:ascii="Times New Roman" w:hAnsi="Times New Roman" w:cs="Times New Roman"/>
-          <w:sz w:val="28"/>
-          <w:szCs w:val="28"/>
-          <w:bdr w:val="none" w:sz="0" w:space="0" w:color="auto" w:frame="1"/>
-        </w:rPr>
-        <w:t>teljesítményt</w:t>
-      </w:r>
-      <w:proofErr w:type="spellEnd"/>
-      <w:r>
-        <w:rPr>
-          <w:rFonts w:ascii="Times New Roman" w:hAnsi="Times New Roman" w:cs="Times New Roman"/>
-          <w:sz w:val="28"/>
-          <w:szCs w:val="28"/>
-          <w:bdr w:val="none" w:sz="0" w:space="0" w:color="auto" w:frame="1"/>
-        </w:rPr>
-        <w:t xml:space="preserve"> </w:t>
-      </w:r>
-      <w:proofErr w:type="spellStart"/>
-      <w:r>
-        <w:rPr>
-          <w:rFonts w:ascii="Times New Roman" w:hAnsi="Times New Roman" w:cs="Times New Roman"/>
-          <w:sz w:val="28"/>
-          <w:szCs w:val="28"/>
-          <w:bdr w:val="none" w:sz="0" w:space="0" w:color="auto" w:frame="1"/>
-        </w:rPr>
-        <w:t>és</w:t>
-      </w:r>
-      <w:proofErr w:type="spellEnd"/>
-      <w:r>
-        <w:rPr>
-          <w:rFonts w:ascii="Times New Roman" w:hAnsi="Times New Roman" w:cs="Times New Roman"/>
-          <w:sz w:val="28"/>
-          <w:szCs w:val="28"/>
-          <w:bdr w:val="none" w:sz="0" w:space="0" w:color="auto" w:frame="1"/>
-        </w:rPr>
-        <w:t xml:space="preserve"> </w:t>
-      </w:r>
-      <w:proofErr w:type="spellStart"/>
-      <w:r>
-        <w:rPr>
-          <w:rFonts w:ascii="Times New Roman" w:hAnsi="Times New Roman" w:cs="Times New Roman"/>
-          <w:sz w:val="28"/>
-          <w:szCs w:val="28"/>
-          <w:bdr w:val="none" w:sz="0" w:space="0" w:color="auto" w:frame="1"/>
-        </w:rPr>
-        <w:t>funkcionalitást</w:t>
-      </w:r>
-      <w:proofErr w:type="spellEnd"/>
-      <w:r>
-        <w:rPr>
-          <w:rFonts w:ascii="Times New Roman" w:hAnsi="Times New Roman" w:cs="Times New Roman"/>
-          <w:sz w:val="28"/>
-          <w:szCs w:val="28"/>
-          <w:bdr w:val="none" w:sz="0" w:space="0" w:color="auto" w:frame="1"/>
-        </w:rPr>
-        <w:t xml:space="preserve"> </w:t>
-      </w:r>
-      <w:proofErr w:type="spellStart"/>
-      <w:r>
-        <w:rPr>
-          <w:rFonts w:ascii="Times New Roman" w:hAnsi="Times New Roman" w:cs="Times New Roman"/>
-          <w:sz w:val="28"/>
-          <w:szCs w:val="28"/>
-          <w:bdr w:val="none" w:sz="0" w:space="0" w:color="auto" w:frame="1"/>
-        </w:rPr>
-        <w:t>nyújt</w:t>
-      </w:r>
-      <w:proofErr w:type="spellEnd"/>
-      <w:r>
-        <w:rPr>
-          <w:rFonts w:ascii="Times New Roman" w:hAnsi="Times New Roman" w:cs="Times New Roman"/>
-          <w:sz w:val="28"/>
-          <w:szCs w:val="28"/>
-          <w:bdr w:val="none" w:sz="0" w:space="0" w:color="auto" w:frame="1"/>
-        </w:rPr>
-        <w:t xml:space="preserve"> a JSON </w:t>
-      </w:r>
-      <w:proofErr w:type="spellStart"/>
-      <w:r>
-        <w:rPr>
-          <w:rFonts w:ascii="Times New Roman" w:hAnsi="Times New Roman" w:cs="Times New Roman"/>
-          <w:sz w:val="28"/>
-          <w:szCs w:val="28"/>
-          <w:bdr w:val="none" w:sz="0" w:space="0" w:color="auto" w:frame="1"/>
-        </w:rPr>
-        <w:t>adatok</w:t>
-      </w:r>
-      <w:proofErr w:type="spellEnd"/>
-      <w:r>
-        <w:rPr>
-          <w:rFonts w:ascii="Times New Roman" w:hAnsi="Times New Roman" w:cs="Times New Roman"/>
-          <w:sz w:val="28"/>
-          <w:szCs w:val="28"/>
-          <w:bdr w:val="none" w:sz="0" w:space="0" w:color="auto" w:frame="1"/>
-        </w:rPr>
-        <w:t xml:space="preserve"> </w:t>
-      </w:r>
-      <w:proofErr w:type="spellStart"/>
-      <w:r>
-        <w:rPr>
-          <w:rFonts w:ascii="Times New Roman" w:hAnsi="Times New Roman" w:cs="Times New Roman"/>
-          <w:sz w:val="28"/>
-          <w:szCs w:val="28"/>
-          <w:bdr w:val="none" w:sz="0" w:space="0" w:color="auto" w:frame="1"/>
-        </w:rPr>
-        <w:t>olvasásához</w:t>
-      </w:r>
-      <w:proofErr w:type="spellEnd"/>
-      <w:r>
-        <w:rPr>
-          <w:rFonts w:ascii="Times New Roman" w:hAnsi="Times New Roman" w:cs="Times New Roman"/>
-          <w:sz w:val="28"/>
-          <w:szCs w:val="28"/>
-          <w:bdr w:val="none" w:sz="0" w:space="0" w:color="auto" w:frame="1"/>
-        </w:rPr>
-        <w:t xml:space="preserve"> </w:t>
-      </w:r>
-      <w:proofErr w:type="spellStart"/>
-      <w:r>
-        <w:rPr>
-          <w:rFonts w:ascii="Times New Roman" w:hAnsi="Times New Roman" w:cs="Times New Roman"/>
-          <w:sz w:val="28"/>
-          <w:szCs w:val="28"/>
-          <w:bdr w:val="none" w:sz="0" w:space="0" w:color="auto" w:frame="1"/>
-        </w:rPr>
-        <w:t>és</w:t>
-      </w:r>
-      <w:proofErr w:type="spellEnd"/>
-      <w:r>
-        <w:rPr>
-          <w:rFonts w:ascii="Times New Roman" w:hAnsi="Times New Roman" w:cs="Times New Roman"/>
-          <w:sz w:val="28"/>
-          <w:szCs w:val="28"/>
-          <w:bdr w:val="none" w:sz="0" w:space="0" w:color="auto" w:frame="1"/>
-        </w:rPr>
-        <w:t xml:space="preserve"> </w:t>
-      </w:r>
-      <w:proofErr w:type="spellStart"/>
-      <w:r>
-        <w:rPr>
-          <w:rFonts w:ascii="Times New Roman" w:hAnsi="Times New Roman" w:cs="Times New Roman"/>
-          <w:sz w:val="28"/>
-          <w:szCs w:val="28"/>
-          <w:bdr w:val="none" w:sz="0" w:space="0" w:color="auto" w:frame="1"/>
-        </w:rPr>
-        <w:t>írásához</w:t>
-      </w:r>
-      <w:proofErr w:type="spellEnd"/>
-      <w:r>
-        <w:rPr>
-          <w:rFonts w:ascii="Times New Roman" w:hAnsi="Times New Roman" w:cs="Times New Roman"/>
-          <w:sz w:val="28"/>
-          <w:szCs w:val="28"/>
-          <w:bdr w:val="none" w:sz="0" w:space="0" w:color="auto" w:frame="1"/>
-        </w:rPr>
-        <w:t>.</w:t>
-      </w:r>
+          <w:b/>
+          <w:color w:val="538135" w:themeColor="accent6" w:themeShade="BF"/>
+          <w:sz w:val="32"/>
+          <w:szCs w:val="32"/>
+          <w:lang w:val="hu-HU"/>
+        </w:rPr>
+        <w:t xml:space="preserve"> oldal:</w:t>
+      </w:r>
+    </w:p>
+    <w:p>
+      <w:pPr>
+        <w:rPr>
+          <w:lang w:val="hu-HU"/>
+        </w:rPr>
+      </w:pPr>
+    </w:p>
+    <w:p>
+      <w:pPr>
+        <w:rPr>
+          <w:lang w:val="hu-HU"/>
+        </w:rPr>
+      </w:pPr>
+    </w:p>
+    <w:p>
+      <w:pPr>
+        <w:rPr>
+          <w:lang w:val="hu-HU"/>
+        </w:rPr>
+      </w:pPr>
+    </w:p>
+    <w:p>
+      <w:pPr>
+        <w:rPr>
+          <w:lang w:val="hu-HU"/>
+        </w:rPr>
+      </w:pPr>
+    </w:p>
+    <w:p>
+      <w:pPr>
+        <w:rPr>
+          <w:lang w:val="hu-HU"/>
+        </w:rPr>
+      </w:pPr>
+    </w:p>
+    <w:p>
+      <w:pPr>
+        <w:rPr>
+          <w:lang w:val="hu-HU"/>
+        </w:rPr>
+      </w:pPr>
+    </w:p>
+    <w:p>
+      <w:pPr>
+        <w:rPr>
+          <w:lang w:val="hu-HU"/>
+        </w:rPr>
+      </w:pPr>
+    </w:p>
+    <w:p>
+      <w:pPr>
+        <w:rPr>
+          <w:lang w:val="hu-HU"/>
+        </w:rPr>
+      </w:pPr>
+    </w:p>
+    <w:p>
+      <w:pPr>
+        <w:rPr>
+          <w:lang w:val="hu-HU"/>
+        </w:rPr>
+      </w:pPr>
+      <w:r>
+        <w:rPr>
+          <w:lang w:val="hu-HU"/>
+        </w:rPr>
+        <w:br w:type="page"/>
+      </w:r>
+    </w:p>
+    <w:sdt>
+      <w:sdtPr>
+        <w:rPr>
+          <w:rFonts w:ascii="Times New Roman" w:hAnsi="Times New Roman" w:cs="Times New Roman"/>
+          <w:lang w:val="hu-HU"/>
+        </w:rPr>
+        <w:id w:val="-945163049"/>
+        <w:docPartObj>
+          <w:docPartGallery w:val="Bibliographies"/>
+          <w:docPartUnique/>
+        </w:docPartObj>
+      </w:sdtPr>
+      <w:sdtEndPr>
+        <w:rPr>
+          <w:rFonts w:asciiTheme="minorHAnsi" w:eastAsiaTheme="minorHAnsi" w:hAnsiTheme="minorHAnsi" w:cstheme="minorBidi"/>
+          <w:color w:val="auto"/>
+          <w:kern w:val="2"/>
+          <w:sz w:val="22"/>
+          <w:szCs w:val="22"/>
+          <w14:ligatures w14:val="standardContextual"/>
+        </w:rPr>
+      </w:sdtEndPr>
+      <w:sdtContent>
+        <w:p>
+          <w:pPr>
+            <w:pStyle w:val="Cmsor1"/>
+            <w:jc w:val="center"/>
+            <w:rPr>
+              <w:rFonts w:ascii="Times New Roman" w:hAnsi="Times New Roman" w:cs="Times New Roman"/>
+              <w:b/>
+              <w:color w:val="538135" w:themeColor="accent6" w:themeShade="BF"/>
+              <w:sz w:val="48"/>
+              <w:szCs w:val="48"/>
+              <w:u w:val="single"/>
+              <w:lang w:val="hu-HU"/>
+            </w:rPr>
+          </w:pPr>
+          <w:r>
+            <w:rPr>
+              <w:rFonts w:ascii="Times New Roman" w:hAnsi="Times New Roman" w:cs="Times New Roman"/>
+              <w:b/>
+              <w:color w:val="538135" w:themeColor="accent6" w:themeShade="BF"/>
+              <w:sz w:val="48"/>
+              <w:szCs w:val="48"/>
+              <w:u w:val="single"/>
+              <w:lang w:val="hu-HU"/>
+            </w:rPr>
+            <w:t>Irodalomjegyzék</w:t>
+          </w:r>
+        </w:p>
+        <w:p>
+          <w:pPr>
+            <w:rPr>
+              <w:rFonts w:ascii="Times New Roman" w:hAnsi="Times New Roman" w:cs="Times New Roman"/>
+              <w:lang w:val="hu-HU"/>
+            </w:rPr>
+          </w:pPr>
+        </w:p>
+        <w:sdt>
+          <w:sdtPr>
+            <w:rPr>
+              <w:rFonts w:ascii="Times New Roman" w:hAnsi="Times New Roman" w:cs="Times New Roman"/>
+              <w:sz w:val="28"/>
+              <w:szCs w:val="28"/>
+            </w:rPr>
+            <w:id w:val="111145805"/>
+            <w:bibliography/>
+          </w:sdtPr>
+          <w:sdtEndPr>
+            <w:rPr>
+              <w:rFonts w:asciiTheme="minorHAnsi" w:hAnsiTheme="minorHAnsi" w:cstheme="minorBidi"/>
+              <w:sz w:val="22"/>
+              <w:szCs w:val="22"/>
+            </w:rPr>
+          </w:sdtEndPr>
+          <w:sdtContent>
+            <w:p>
+              <w:pPr>
+                <w:pStyle w:val="Listaszerbekezds"/>
+                <w:numPr>
+                  <w:ilvl w:val="0"/>
+                  <w:numId w:val="5"/>
+                </w:numPr>
+                <w:spacing w:after="100" w:afterAutospacing="1" w:line="360" w:lineRule="auto"/>
+                <w:ind w:left="714" w:hanging="357"/>
+                <w:jc w:val="both"/>
+                <w:rPr>
+                  <w:rFonts w:ascii="Times New Roman" w:hAnsi="Times New Roman" w:cs="Times New Roman"/>
+                </w:rPr>
+              </w:pPr>
+              <w:r>
+                <w:rPr>
+                  <w:rFonts w:ascii="Times New Roman" w:hAnsi="Times New Roman" w:cs="Times New Roman"/>
+                  <w:sz w:val="28"/>
+                  <w:szCs w:val="28"/>
+                </w:rPr>
+                <w:t xml:space="preserve">Téma: C#, webcím: </w:t>
+              </w:r>
+            </w:p>
+            <w:p>
+              <w:pPr>
+                <w:pStyle w:val="Listaszerbekezds"/>
+                <w:spacing w:after="100" w:afterAutospacing="1" w:line="360" w:lineRule="auto"/>
+                <w:ind w:left="714"/>
+                <w:jc w:val="both"/>
+                <w:rPr>
+                  <w:rFonts w:ascii="Times New Roman" w:hAnsi="Times New Roman" w:cs="Times New Roman"/>
+                </w:rPr>
+              </w:pPr>
+              <w:hyperlink r:id="rId20" w:history="1">
+                <w:r>
+                  <w:rPr>
+                    <w:rStyle w:val="Hiperhivatkozs"/>
+                    <w:rFonts w:ascii="Times New Roman" w:hAnsi="Times New Roman" w:cs="Times New Roman"/>
+                    <w:sz w:val="28"/>
+                    <w:szCs w:val="28"/>
+                    <w:bdr w:val="none" w:sz="0" w:space="0" w:color="auto" w:frame="1"/>
+                  </w:rPr>
+                  <w:t>https://learn.microsoft.com/hu-hu/dotnet/csharp/tour-of-csharp/</w:t>
+                </w:r>
+              </w:hyperlink>
+            </w:p>
+            <w:p>
+              <w:pPr>
+                <w:pStyle w:val="Listaszerbekezds"/>
+                <w:numPr>
+                  <w:ilvl w:val="0"/>
+                  <w:numId w:val="5"/>
+                </w:numPr>
+                <w:spacing w:after="100" w:afterAutospacing="1" w:line="360" w:lineRule="auto"/>
+                <w:ind w:left="714" w:hanging="357"/>
+                <w:jc w:val="both"/>
+                <w:rPr>
+                  <w:rFonts w:ascii="Times New Roman" w:hAnsi="Times New Roman" w:cs="Times New Roman"/>
+                </w:rPr>
+              </w:pPr>
+              <w:r>
+                <w:rPr>
+                  <w:rFonts w:ascii="Times New Roman" w:hAnsi="Times New Roman" w:cs="Times New Roman"/>
+                  <w:sz w:val="28"/>
+                  <w:szCs w:val="28"/>
+                </w:rPr>
+                <w:t>Téma:</w:t>
+              </w:r>
+              <w:r>
+                <w:rPr>
+                  <w:rFonts w:ascii="Times New Roman" w:hAnsi="Times New Roman" w:cs="Times New Roman"/>
+                </w:rPr>
+                <w:t xml:space="preserve"> </w:t>
+              </w:r>
+              <w:proofErr w:type="spellStart"/>
+              <w:r>
+                <w:rPr>
+                  <w:rFonts w:ascii="Times New Roman" w:hAnsi="Times New Roman" w:cs="Times New Roman"/>
+                  <w:sz w:val="28"/>
+                  <w:szCs w:val="28"/>
+                </w:rPr>
+                <w:t>NUnit</w:t>
+              </w:r>
+              <w:proofErr w:type="spellEnd"/>
+              <w:r>
+                <w:rPr>
+                  <w:rFonts w:ascii="Times New Roman" w:hAnsi="Times New Roman" w:cs="Times New Roman"/>
+                  <w:sz w:val="28"/>
+                  <w:szCs w:val="28"/>
+                </w:rPr>
+                <w:t xml:space="preserve"> Tesztelési Keretrendszer</w:t>
+              </w:r>
+              <w:r>
+                <w:rPr>
+                  <w:rFonts w:ascii="Times New Roman" w:hAnsi="Times New Roman" w:cs="Times New Roman"/>
+                  <w:sz w:val="28"/>
+                  <w:szCs w:val="28"/>
+                </w:rPr>
+                <w:t xml:space="preserve">, webcím: </w:t>
+              </w:r>
+            </w:p>
+            <w:p>
+              <w:pPr>
+                <w:pStyle w:val="Listaszerbekezds"/>
+                <w:spacing w:after="100" w:afterAutospacing="1" w:line="360" w:lineRule="auto"/>
+                <w:ind w:left="714"/>
+                <w:jc w:val="both"/>
+                <w:rPr>
+                  <w:rFonts w:ascii="Times New Roman" w:hAnsi="Times New Roman" w:cs="Times New Roman"/>
+                  <w:sz w:val="28"/>
+                  <w:szCs w:val="28"/>
+                </w:rPr>
+              </w:pPr>
+              <w:hyperlink r:id="rId21" w:tgtFrame="_blank" w:tooltip="https://learn.microsoft.com/hu-hu/dotnet/core/testing/unit-testing-with-nunit" w:history="1">
+                <w:r>
+                  <w:rPr>
+                    <w:rStyle w:val="Hiperhivatkozs"/>
+                    <w:rFonts w:ascii="Times New Roman" w:hAnsi="Times New Roman" w:cs="Times New Roman"/>
+                    <w:sz w:val="28"/>
+                    <w:szCs w:val="28"/>
+                    <w:bdr w:val="none" w:sz="0" w:space="0" w:color="auto" w:frame="1"/>
+                  </w:rPr>
+                  <w:t>https://learn.microsoft.com/hu-hu/dotnet/core/testing/unit-testing-with-nunit</w:t>
+                </w:r>
+              </w:hyperlink>
+            </w:p>
+            <w:p>
+              <w:pPr>
+                <w:pStyle w:val="Listaszerbekezds"/>
+                <w:numPr>
+                  <w:ilvl w:val="0"/>
+                  <w:numId w:val="5"/>
+                </w:numPr>
+                <w:spacing w:after="100" w:afterAutospacing="1" w:line="360" w:lineRule="auto"/>
+                <w:jc w:val="both"/>
+                <w:rPr>
+                  <w:rFonts w:ascii="Times New Roman" w:hAnsi="Times New Roman" w:cs="Times New Roman"/>
+                </w:rPr>
+              </w:pPr>
+              <w:r>
+                <w:rPr>
+                  <w:rFonts w:ascii="Times New Roman" w:hAnsi="Times New Roman" w:cs="Times New Roman"/>
+                  <w:sz w:val="28"/>
+                  <w:szCs w:val="28"/>
+                </w:rPr>
+                <w:t xml:space="preserve">Téma: </w:t>
+              </w:r>
+              <w:proofErr w:type="spellStart"/>
+              <w:r>
+                <w:rPr>
+                  <w:rFonts w:ascii="Times New Roman" w:hAnsi="Times New Roman" w:cs="Times New Roman"/>
+                  <w:sz w:val="28"/>
+                  <w:szCs w:val="28"/>
+                </w:rPr>
+                <w:t>RestRequest</w:t>
+              </w:r>
+              <w:proofErr w:type="spellEnd"/>
+              <w:r>
+                <w:rPr>
+                  <w:rFonts w:ascii="Times New Roman" w:hAnsi="Times New Roman" w:cs="Times New Roman"/>
+                  <w:sz w:val="28"/>
+                  <w:szCs w:val="28"/>
+                </w:rPr>
+                <w:t>, webcím:</w:t>
+              </w:r>
+            </w:p>
+            <w:p>
+              <w:pPr>
+                <w:pStyle w:val="Listaszerbekezds"/>
+                <w:spacing w:after="100" w:afterAutospacing="1" w:line="360" w:lineRule="auto"/>
+                <w:jc w:val="both"/>
+                <w:rPr>
+                  <w:rFonts w:ascii="Times New Roman" w:hAnsi="Times New Roman" w:cs="Times New Roman"/>
+                  <w:sz w:val="28"/>
+                  <w:szCs w:val="28"/>
+                </w:rPr>
+              </w:pPr>
+              <w:hyperlink r:id="rId22" w:tgtFrame="_blank" w:tooltip="https://codegym.cc/hu/groups/posts/hu.294.a-rest-attekintese-2-resz-kommunikacio-kliens-es-szerver-kozott" w:history="1">
+                <w:r>
+                  <w:rPr>
+                    <w:rStyle w:val="Hiperhivatkozs"/>
+                    <w:rFonts w:ascii="Times New Roman" w:hAnsi="Times New Roman" w:cs="Times New Roman"/>
+                    <w:sz w:val="28"/>
+                    <w:szCs w:val="28"/>
+                    <w:bdr w:val="none" w:sz="0" w:space="0" w:color="auto" w:frame="1"/>
+                  </w:rPr>
+                  <w:t>https://codegym.cc/hu/groups/posts/hu.294.a-rest-attekintese-2-resz-kommunikacio-kliens-es-szerver-kozott</w:t>
+                </w:r>
+              </w:hyperlink>
+            </w:p>
+            <w:p>
+              <w:pPr>
+                <w:pStyle w:val="Listaszerbekezds"/>
+                <w:numPr>
+                  <w:ilvl w:val="0"/>
+                  <w:numId w:val="5"/>
+                </w:numPr>
+                <w:spacing w:after="100" w:afterAutospacing="1" w:line="360" w:lineRule="auto"/>
+                <w:jc w:val="both"/>
+                <w:rPr>
+                  <w:rFonts w:ascii="Times New Roman" w:hAnsi="Times New Roman" w:cs="Times New Roman"/>
+                  <w:sz w:val="32"/>
+                  <w:szCs w:val="32"/>
+                </w:rPr>
+              </w:pPr>
+              <w:r>
+                <w:rPr>
+                  <w:rFonts w:ascii="Times New Roman" w:hAnsi="Times New Roman" w:cs="Times New Roman"/>
+                  <w:sz w:val="32"/>
+                  <w:szCs w:val="32"/>
+                </w:rPr>
+                <w:t xml:space="preserve">Téma: </w:t>
+              </w:r>
+              <w:proofErr w:type="spellStart"/>
+              <w:r>
+                <w:rPr>
+                  <w:rFonts w:ascii="Times New Roman" w:hAnsi="Times New Roman" w:cs="Times New Roman"/>
+                  <w:sz w:val="32"/>
+                  <w:szCs w:val="32"/>
+                  <w:bdr w:val="none" w:sz="0" w:space="0" w:color="auto" w:frame="1"/>
+                </w:rPr>
+                <w:t>Newtonsoft.Json</w:t>
+              </w:r>
+              <w:proofErr w:type="spellEnd"/>
+              <w:r>
+                <w:rPr>
+                  <w:rFonts w:ascii="Times New Roman" w:hAnsi="Times New Roman" w:cs="Times New Roman"/>
+                  <w:sz w:val="32"/>
+                  <w:szCs w:val="32"/>
+                  <w:bdr w:val="none" w:sz="0" w:space="0" w:color="auto" w:frame="1"/>
+                </w:rPr>
+                <w:t>, webcím:</w:t>
+              </w:r>
+            </w:p>
+            <w:p>
+              <w:pPr>
+                <w:pStyle w:val="Listaszerbekezds"/>
+                <w:spacing w:after="100" w:afterAutospacing="1" w:line="360" w:lineRule="auto"/>
+                <w:jc w:val="both"/>
+                <w:rPr>
+                  <w:rFonts w:ascii="Times New Roman" w:hAnsi="Times New Roman" w:cs="Times New Roman"/>
+                  <w:sz w:val="28"/>
+                  <w:szCs w:val="28"/>
+                </w:rPr>
+              </w:pPr>
+              <w:hyperlink r:id="rId23" w:tgtFrame="_blank" w:tooltip="https://csharptutorial.hu/docs/hellovilag-hellocsharp/12-modern-alkalmazasfejlesztes/json-serialization-newtonsoft/" w:history="1">
+                <w:r>
+                  <w:rPr>
+                    <w:rStyle w:val="Hiperhivatkozs"/>
+                    <w:rFonts w:ascii="Times New Roman" w:hAnsi="Times New Roman" w:cs="Times New Roman"/>
+                    <w:sz w:val="28"/>
+                    <w:szCs w:val="28"/>
+                    <w:bdr w:val="none" w:sz="0" w:space="0" w:color="auto" w:frame="1"/>
+                  </w:rPr>
+                  <w:t>https:/</w:t>
+                </w:r>
+                <w:r>
+                  <w:rPr>
+                    <w:rStyle w:val="Hiperhivatkozs"/>
+                    <w:rFonts w:ascii="Times New Roman" w:hAnsi="Times New Roman" w:cs="Times New Roman"/>
+                    <w:sz w:val="28"/>
+                    <w:szCs w:val="28"/>
+                    <w:bdr w:val="none" w:sz="0" w:space="0" w:color="auto" w:frame="1"/>
+                  </w:rPr>
+                  <w:t>/</w:t>
+                </w:r>
+                <w:r>
+                  <w:rPr>
+                    <w:rStyle w:val="Hiperhivatkozs"/>
+                    <w:rFonts w:ascii="Times New Roman" w:hAnsi="Times New Roman" w:cs="Times New Roman"/>
+                    <w:sz w:val="28"/>
+                    <w:szCs w:val="28"/>
+                    <w:bdr w:val="none" w:sz="0" w:space="0" w:color="auto" w:frame="1"/>
+                  </w:rPr>
+                  <w:t>csharptutorial.hu/docs/hellovilag-hellocsharp/12-modern-alkalmazasfejlesztes/json-serialization-newtonsoft/</w:t>
+                </w:r>
+              </w:hyperlink>
+            </w:p>
+            <w:p>
+              <w:pPr>
+                <w:pStyle w:val="Listaszerbekezds"/>
+                <w:numPr>
+                  <w:ilvl w:val="0"/>
+                  <w:numId w:val="5"/>
+                </w:numPr>
+                <w:spacing w:after="100" w:afterAutospacing="1" w:line="360" w:lineRule="auto"/>
+                <w:jc w:val="both"/>
+                <w:rPr>
+                  <w:rFonts w:ascii="Times New Roman" w:hAnsi="Times New Roman" w:cs="Times New Roman"/>
+                  <w:sz w:val="28"/>
+                  <w:szCs w:val="28"/>
+                </w:rPr>
+              </w:pPr>
+              <w:r>
+                <w:rPr>
+                  <w:rFonts w:ascii="Times New Roman" w:hAnsi="Times New Roman" w:cs="Times New Roman"/>
+                  <w:sz w:val="28"/>
+                  <w:szCs w:val="28"/>
+                </w:rPr>
+                <w:t xml:space="preserve">Téma: </w:t>
+              </w:r>
+              <w:proofErr w:type="spellStart"/>
+              <w:r>
+                <w:rPr>
+                  <w:rFonts w:ascii="Times New Roman" w:hAnsi="Times New Roman" w:cs="Times New Roman"/>
+                  <w:sz w:val="28"/>
+                  <w:szCs w:val="28"/>
+                </w:rPr>
+                <w:t>LightHouse</w:t>
+              </w:r>
+              <w:proofErr w:type="spellEnd"/>
+              <w:r>
+                <w:rPr>
+                  <w:rFonts w:ascii="Times New Roman" w:hAnsi="Times New Roman" w:cs="Times New Roman"/>
+                  <w:sz w:val="28"/>
+                  <w:szCs w:val="28"/>
+                </w:rPr>
+                <w:t>, webcím:</w:t>
+              </w:r>
+            </w:p>
+            <w:p>
+              <w:pPr>
+                <w:pStyle w:val="Listaszerbekezds"/>
+                <w:spacing w:after="100" w:afterAutospacing="1" w:line="360" w:lineRule="auto"/>
+                <w:jc w:val="both"/>
+                <w:rPr>
+                  <w:rFonts w:ascii="Times New Roman" w:hAnsi="Times New Roman" w:cs="Times New Roman"/>
+                  <w:sz w:val="28"/>
+                  <w:szCs w:val="28"/>
+                </w:rPr>
+              </w:pPr>
+              <w:hyperlink r:id="rId24" w:tgtFrame="_blank" w:tooltip="https://www.torokbalazs.com/blog/lighthouse-a-weboldalak-teljesitmenymerese" w:history="1">
+                <w:r>
+                  <w:rPr>
+                    <w:rStyle w:val="Hiperhivatkozs"/>
+                    <w:rFonts w:ascii="Times New Roman" w:hAnsi="Times New Roman" w:cs="Times New Roman"/>
+                    <w:sz w:val="28"/>
+                    <w:szCs w:val="28"/>
+                    <w:bdr w:val="none" w:sz="0" w:space="0" w:color="auto" w:frame="1"/>
+                  </w:rPr>
+                  <w:t>https://www.torokbalazs.com/blog/lighthouse-a-weboldalak-teljesitmenymerese</w:t>
+                </w:r>
+              </w:hyperlink>
+            </w:p>
+            <w:p>
+              <w:pPr>
+                <w:pStyle w:val="Listaszerbekezds"/>
+                <w:spacing w:after="100" w:afterAutospacing="1" w:line="360" w:lineRule="auto"/>
+                <w:jc w:val="both"/>
+                <w:rPr>
+                  <w:rFonts w:ascii="Times New Roman" w:hAnsi="Times New Roman" w:cs="Times New Roman"/>
+                </w:rPr>
+              </w:pPr>
+            </w:p>
+          </w:sdtContent>
+        </w:sdt>
+      </w:sdtContent>
+    </w:sdt>
+    <w:p>
+      <w:pPr>
+        <w:rPr>
+          <w:lang w:val="hu-HU"/>
+        </w:rPr>
+      </w:pPr>
       <w:bookmarkStart w:id="0" w:name="_GoBack"/>
       <w:bookmarkEnd w:id="0"/>
     </w:p>
     <w:sectPr>
-      <w:footerReference w:type="default" r:id="rId8"/>
+      <w:footerReference w:type="default" r:id="rId25"/>
       <w:pgSz w:w="11906" w:h="16838"/>
       <w:pgMar w:top="1417" w:right="1417" w:bottom="1417" w:left="1417" w:header="708" w:footer="708" w:gutter="0"/>
       <w:cols w:space="708"/>
@@ -1767,6 +3914,423 @@
     </w:p>
   </w:footnote>
 </w:footnotes>
+</file>
+
+<file path=word/numbering.xml><?xml version="1.0" encoding="utf-8"?>
+<w:numbering xmlns:wpc="http://schemas.microsoft.com/office/word/2010/wordprocessingCanvas" xmlns:cx="http://schemas.microsoft.com/office/drawing/2014/chartex" xmlns:cx1="http://schemas.microsoft.com/office/drawing/2015/9/8/chartex" xmlns:cx2="http://schemas.microsoft.com/office/drawing/2015/10/21/chartex" xmlns:cx3="http://schemas.microsoft.com/office/drawing/2016/5/9/chartex" xmlns:cx4="http://schemas.microsoft.com/office/drawing/2016/5/10/chartex" xmlns:cx5="http://schemas.microsoft.com/office/drawing/2016/5/11/chartex" xmlns:cx6="http://schemas.microsoft.com/office/drawing/2016/5/12/chartex" xmlns:cx7="http://schemas.microsoft.com/office/drawing/2016/5/13/chartex" xmlns:cx8="http://schemas.microsoft.com/office/drawing/2016/5/14/chartex" xmlns:mc="http://schemas.openxmlformats.org/markup-compatibility/2006" xmlns:aink="http://schemas.microsoft.com/office/drawing/2016/ink" xmlns:am3d="http://schemas.microsoft.com/office/drawing/2017/model3d" xmlns:o="urn:schemas-microsoft-com:office:office" xmlns:r="http://schemas.openxmlformats.org/officeDocument/2006/relationships" xmlns:m="http://schemas.openxmlformats.org/officeDocument/2006/math" xmlns:v="urn:schemas-microsoft-com:vml" xmlns:wp14="http://schemas.microsoft.com/office/word/2010/wordprocessingDrawing" xmlns:wp="http://schemas.openxmlformats.org/drawingml/2006/wordprocessingDrawing" xmlns:w10="urn:schemas-microsoft-com:office:word" xmlns:w="http://schemas.openxmlformats.org/wordprocessingml/2006/main" xmlns:w14="http://schemas.microsoft.com/office/word/2010/wordml" xmlns:w15="http://schemas.microsoft.com/office/word/2012/wordml" xmlns:w16cid="http://schemas.microsoft.com/office/word/2016/wordml/cid" xmlns:w16se="http://schemas.microsoft.com/office/word/2015/wordml/symex" xmlns:wpg="http://schemas.microsoft.com/office/word/2010/wordprocessingGroup" xmlns:wpi="http://schemas.microsoft.com/office/word/2010/wordprocessingInk" xmlns:wne="http://schemas.microsoft.com/office/word/2006/wordml" xmlns:wps="http://schemas.microsoft.com/office/word/2010/wordprocessingShape" mc:Ignorable="w14 w15 w16se w16cid wp14">
+  <w:abstractNum w:abstractNumId="0" w15:restartNumberingAfterBreak="0">
+    <w:nsid w:val="084E4538"/>
+    <w:multiLevelType w:val="hybridMultilevel"/>
+    <w:tmpl w:val="58262210"/>
+    <w:lvl w:ilvl="0" w:tplc="FF248B16">
+      <w:start w:val="1"/>
+      <w:numFmt w:val="decimal"/>
+      <w:lvlText w:val="%1."/>
+      <w:lvlJc w:val="left"/>
+      <w:pPr>
+        <w:ind w:left="720" w:hanging="360"/>
+      </w:pPr>
+      <w:rPr>
+        <w:rFonts w:hint="default"/>
+        <w:sz w:val="28"/>
+        <w:szCs w:val="28"/>
+      </w:rPr>
+    </w:lvl>
+    <w:lvl w:ilvl="1" w:tplc="040E0019" w:tentative="1">
+      <w:start w:val="1"/>
+      <w:numFmt w:val="lowerLetter"/>
+      <w:lvlText w:val="%2."/>
+      <w:lvlJc w:val="left"/>
+      <w:pPr>
+        <w:ind w:left="1440" w:hanging="360"/>
+      </w:pPr>
+    </w:lvl>
+    <w:lvl w:ilvl="2" w:tplc="040E001B" w:tentative="1">
+      <w:start w:val="1"/>
+      <w:numFmt w:val="lowerRoman"/>
+      <w:lvlText w:val="%3."/>
+      <w:lvlJc w:val="right"/>
+      <w:pPr>
+        <w:ind w:left="2160" w:hanging="180"/>
+      </w:pPr>
+    </w:lvl>
+    <w:lvl w:ilvl="3" w:tplc="040E000F" w:tentative="1">
+      <w:start w:val="1"/>
+      <w:numFmt w:val="decimal"/>
+      <w:lvlText w:val="%4."/>
+      <w:lvlJc w:val="left"/>
+      <w:pPr>
+        <w:ind w:left="2880" w:hanging="360"/>
+      </w:pPr>
+    </w:lvl>
+    <w:lvl w:ilvl="4" w:tplc="040E0019" w:tentative="1">
+      <w:start w:val="1"/>
+      <w:numFmt w:val="lowerLetter"/>
+      <w:lvlText w:val="%5."/>
+      <w:lvlJc w:val="left"/>
+      <w:pPr>
+        <w:ind w:left="3600" w:hanging="360"/>
+      </w:pPr>
+    </w:lvl>
+    <w:lvl w:ilvl="5" w:tplc="040E001B" w:tentative="1">
+      <w:start w:val="1"/>
+      <w:numFmt w:val="lowerRoman"/>
+      <w:lvlText w:val="%6."/>
+      <w:lvlJc w:val="right"/>
+      <w:pPr>
+        <w:ind w:left="4320" w:hanging="180"/>
+      </w:pPr>
+    </w:lvl>
+    <w:lvl w:ilvl="6" w:tplc="040E000F" w:tentative="1">
+      <w:start w:val="1"/>
+      <w:numFmt w:val="decimal"/>
+      <w:lvlText w:val="%7."/>
+      <w:lvlJc w:val="left"/>
+      <w:pPr>
+        <w:ind w:left="5040" w:hanging="360"/>
+      </w:pPr>
+    </w:lvl>
+    <w:lvl w:ilvl="7" w:tplc="040E0019" w:tentative="1">
+      <w:start w:val="1"/>
+      <w:numFmt w:val="lowerLetter"/>
+      <w:lvlText w:val="%8."/>
+      <w:lvlJc w:val="left"/>
+      <w:pPr>
+        <w:ind w:left="5760" w:hanging="360"/>
+      </w:pPr>
+    </w:lvl>
+    <w:lvl w:ilvl="8" w:tplc="040E001B" w:tentative="1">
+      <w:start w:val="1"/>
+      <w:numFmt w:val="lowerRoman"/>
+      <w:lvlText w:val="%9."/>
+      <w:lvlJc w:val="right"/>
+      <w:pPr>
+        <w:ind w:left="6480" w:hanging="180"/>
+      </w:pPr>
+    </w:lvl>
+  </w:abstractNum>
+  <w:abstractNum w:abstractNumId="1" w15:restartNumberingAfterBreak="0">
+    <w:nsid w:val="1F122AA6"/>
+    <w:multiLevelType w:val="hybridMultilevel"/>
+    <w:tmpl w:val="759A37D6"/>
+    <w:lvl w:ilvl="0" w:tplc="040E000F">
+      <w:start w:val="1"/>
+      <w:numFmt w:val="decimal"/>
+      <w:lvlText w:val="%1."/>
+      <w:lvlJc w:val="left"/>
+      <w:pPr>
+        <w:ind w:left="720" w:hanging="360"/>
+      </w:pPr>
+      <w:rPr>
+        <w:rFonts w:hint="default"/>
+      </w:rPr>
+    </w:lvl>
+    <w:lvl w:ilvl="1" w:tplc="040E0019" w:tentative="1">
+      <w:start w:val="1"/>
+      <w:numFmt w:val="lowerLetter"/>
+      <w:lvlText w:val="%2."/>
+      <w:lvlJc w:val="left"/>
+      <w:pPr>
+        <w:ind w:left="1440" w:hanging="360"/>
+      </w:pPr>
+    </w:lvl>
+    <w:lvl w:ilvl="2" w:tplc="040E001B" w:tentative="1">
+      <w:start w:val="1"/>
+      <w:numFmt w:val="lowerRoman"/>
+      <w:lvlText w:val="%3."/>
+      <w:lvlJc w:val="right"/>
+      <w:pPr>
+        <w:ind w:left="2160" w:hanging="180"/>
+      </w:pPr>
+    </w:lvl>
+    <w:lvl w:ilvl="3" w:tplc="040E000F" w:tentative="1">
+      <w:start w:val="1"/>
+      <w:numFmt w:val="decimal"/>
+      <w:lvlText w:val="%4."/>
+      <w:lvlJc w:val="left"/>
+      <w:pPr>
+        <w:ind w:left="2880" w:hanging="360"/>
+      </w:pPr>
+    </w:lvl>
+    <w:lvl w:ilvl="4" w:tplc="040E0019" w:tentative="1">
+      <w:start w:val="1"/>
+      <w:numFmt w:val="lowerLetter"/>
+      <w:lvlText w:val="%5."/>
+      <w:lvlJc w:val="left"/>
+      <w:pPr>
+        <w:ind w:left="3600" w:hanging="360"/>
+      </w:pPr>
+    </w:lvl>
+    <w:lvl w:ilvl="5" w:tplc="040E001B" w:tentative="1">
+      <w:start w:val="1"/>
+      <w:numFmt w:val="lowerRoman"/>
+      <w:lvlText w:val="%6."/>
+      <w:lvlJc w:val="right"/>
+      <w:pPr>
+        <w:ind w:left="4320" w:hanging="180"/>
+      </w:pPr>
+    </w:lvl>
+    <w:lvl w:ilvl="6" w:tplc="040E000F" w:tentative="1">
+      <w:start w:val="1"/>
+      <w:numFmt w:val="decimal"/>
+      <w:lvlText w:val="%7."/>
+      <w:lvlJc w:val="left"/>
+      <w:pPr>
+        <w:ind w:left="5040" w:hanging="360"/>
+      </w:pPr>
+    </w:lvl>
+    <w:lvl w:ilvl="7" w:tplc="040E0019" w:tentative="1">
+      <w:start w:val="1"/>
+      <w:numFmt w:val="lowerLetter"/>
+      <w:lvlText w:val="%8."/>
+      <w:lvlJc w:val="left"/>
+      <w:pPr>
+        <w:ind w:left="5760" w:hanging="360"/>
+      </w:pPr>
+    </w:lvl>
+    <w:lvl w:ilvl="8" w:tplc="040E001B" w:tentative="1">
+      <w:start w:val="1"/>
+      <w:numFmt w:val="lowerRoman"/>
+      <w:lvlText w:val="%9."/>
+      <w:lvlJc w:val="right"/>
+      <w:pPr>
+        <w:ind w:left="6480" w:hanging="180"/>
+      </w:pPr>
+    </w:lvl>
+  </w:abstractNum>
+  <w:abstractNum w:abstractNumId="2" w15:restartNumberingAfterBreak="0">
+    <w:nsid w:val="25833C04"/>
+    <w:multiLevelType w:val="hybridMultilevel"/>
+    <w:tmpl w:val="09AED668"/>
+    <w:lvl w:ilvl="0" w:tplc="040E000F">
+      <w:start w:val="1"/>
+      <w:numFmt w:val="decimal"/>
+      <w:lvlText w:val="%1."/>
+      <w:lvlJc w:val="left"/>
+      <w:pPr>
+        <w:ind w:left="720" w:hanging="360"/>
+      </w:pPr>
+      <w:rPr>
+        <w:rFonts w:hint="default"/>
+      </w:rPr>
+    </w:lvl>
+    <w:lvl w:ilvl="1" w:tplc="040E0019" w:tentative="1">
+      <w:start w:val="1"/>
+      <w:numFmt w:val="lowerLetter"/>
+      <w:lvlText w:val="%2."/>
+      <w:lvlJc w:val="left"/>
+      <w:pPr>
+        <w:ind w:left="1440" w:hanging="360"/>
+      </w:pPr>
+    </w:lvl>
+    <w:lvl w:ilvl="2" w:tplc="040E001B" w:tentative="1">
+      <w:start w:val="1"/>
+      <w:numFmt w:val="lowerRoman"/>
+      <w:lvlText w:val="%3."/>
+      <w:lvlJc w:val="right"/>
+      <w:pPr>
+        <w:ind w:left="2160" w:hanging="180"/>
+      </w:pPr>
+    </w:lvl>
+    <w:lvl w:ilvl="3" w:tplc="040E000F" w:tentative="1">
+      <w:start w:val="1"/>
+      <w:numFmt w:val="decimal"/>
+      <w:lvlText w:val="%4."/>
+      <w:lvlJc w:val="left"/>
+      <w:pPr>
+        <w:ind w:left="2880" w:hanging="360"/>
+      </w:pPr>
+    </w:lvl>
+    <w:lvl w:ilvl="4" w:tplc="040E0019" w:tentative="1">
+      <w:start w:val="1"/>
+      <w:numFmt w:val="lowerLetter"/>
+      <w:lvlText w:val="%5."/>
+      <w:lvlJc w:val="left"/>
+      <w:pPr>
+        <w:ind w:left="3600" w:hanging="360"/>
+      </w:pPr>
+    </w:lvl>
+    <w:lvl w:ilvl="5" w:tplc="040E001B" w:tentative="1">
+      <w:start w:val="1"/>
+      <w:numFmt w:val="lowerRoman"/>
+      <w:lvlText w:val="%6."/>
+      <w:lvlJc w:val="right"/>
+      <w:pPr>
+        <w:ind w:left="4320" w:hanging="180"/>
+      </w:pPr>
+    </w:lvl>
+    <w:lvl w:ilvl="6" w:tplc="040E000F" w:tentative="1">
+      <w:start w:val="1"/>
+      <w:numFmt w:val="decimal"/>
+      <w:lvlText w:val="%7."/>
+      <w:lvlJc w:val="left"/>
+      <w:pPr>
+        <w:ind w:left="5040" w:hanging="360"/>
+      </w:pPr>
+    </w:lvl>
+    <w:lvl w:ilvl="7" w:tplc="040E0019" w:tentative="1">
+      <w:start w:val="1"/>
+      <w:numFmt w:val="lowerLetter"/>
+      <w:lvlText w:val="%8."/>
+      <w:lvlJc w:val="left"/>
+      <w:pPr>
+        <w:ind w:left="5760" w:hanging="360"/>
+      </w:pPr>
+    </w:lvl>
+    <w:lvl w:ilvl="8" w:tplc="040E001B" w:tentative="1">
+      <w:start w:val="1"/>
+      <w:numFmt w:val="lowerRoman"/>
+      <w:lvlText w:val="%9."/>
+      <w:lvlJc w:val="right"/>
+      <w:pPr>
+        <w:ind w:left="6480" w:hanging="180"/>
+      </w:pPr>
+    </w:lvl>
+  </w:abstractNum>
+  <w:abstractNum w:abstractNumId="3" w15:restartNumberingAfterBreak="0">
+    <w:nsid w:val="3F736FBF"/>
+    <w:multiLevelType w:val="multilevel"/>
+    <w:tmpl w:val="43EE52F0"/>
+    <w:lvl w:ilvl="0">
+      <w:start w:val="1"/>
+      <w:numFmt w:val="decimal"/>
+      <w:lvlText w:val="%1."/>
+      <w:lvlJc w:val="left"/>
+      <w:pPr>
+        <w:ind w:left="720" w:hanging="360"/>
+      </w:pPr>
+      <w:rPr>
+        <w:rFonts w:ascii="Times New Roman" w:hAnsi="Times New Roman" w:cs="Times New Roman" w:hint="default"/>
+        <w:b/>
+        <w:color w:val="538135" w:themeColor="accent6" w:themeShade="BF"/>
+        <w:sz w:val="32"/>
+        <w:szCs w:val="32"/>
+      </w:rPr>
+    </w:lvl>
+    <w:lvl w:ilvl="1">
+      <w:start w:val="2"/>
+      <w:numFmt w:val="decimal"/>
+      <w:isLgl/>
+      <w:lvlText w:val="%1.%2"/>
+      <w:lvlJc w:val="left"/>
+      <w:pPr>
+        <w:ind w:left="1080" w:hanging="360"/>
+      </w:pPr>
+    </w:lvl>
+    <w:lvl w:ilvl="2">
+      <w:start w:val="1"/>
+      <w:numFmt w:val="decimal"/>
+      <w:isLgl/>
+      <w:lvlText w:val="%1.%2.%3"/>
+      <w:lvlJc w:val="left"/>
+      <w:pPr>
+        <w:ind w:left="1800" w:hanging="720"/>
+      </w:pPr>
+    </w:lvl>
+    <w:lvl w:ilvl="3">
+      <w:start w:val="1"/>
+      <w:numFmt w:val="decimal"/>
+      <w:isLgl/>
+      <w:lvlText w:val="%1.%2.%3.%4"/>
+      <w:lvlJc w:val="left"/>
+      <w:pPr>
+        <w:ind w:left="2160" w:hanging="720"/>
+      </w:pPr>
+    </w:lvl>
+    <w:lvl w:ilvl="4">
+      <w:start w:val="1"/>
+      <w:numFmt w:val="decimal"/>
+      <w:isLgl/>
+      <w:lvlText w:val="%1.%2.%3.%4.%5"/>
+      <w:lvlJc w:val="left"/>
+      <w:pPr>
+        <w:ind w:left="2880" w:hanging="1080"/>
+      </w:pPr>
+    </w:lvl>
+    <w:lvl w:ilvl="5">
+      <w:start w:val="1"/>
+      <w:numFmt w:val="decimal"/>
+      <w:isLgl/>
+      <w:lvlText w:val="%1.%2.%3.%4.%5.%6"/>
+      <w:lvlJc w:val="left"/>
+      <w:pPr>
+        <w:ind w:left="3240" w:hanging="1080"/>
+      </w:pPr>
+    </w:lvl>
+    <w:lvl w:ilvl="6">
+      <w:start w:val="1"/>
+      <w:numFmt w:val="decimal"/>
+      <w:isLgl/>
+      <w:lvlText w:val="%1.%2.%3.%4.%5.%6.%7"/>
+      <w:lvlJc w:val="left"/>
+      <w:pPr>
+        <w:ind w:left="3960" w:hanging="1440"/>
+      </w:pPr>
+    </w:lvl>
+    <w:lvl w:ilvl="7">
+      <w:start w:val="1"/>
+      <w:numFmt w:val="decimal"/>
+      <w:isLgl/>
+      <w:lvlText w:val="%1.%2.%3.%4.%5.%6.%7.%8"/>
+      <w:lvlJc w:val="left"/>
+      <w:pPr>
+        <w:ind w:left="4320" w:hanging="1440"/>
+      </w:pPr>
+    </w:lvl>
+    <w:lvl w:ilvl="8">
+      <w:start w:val="1"/>
+      <w:numFmt w:val="decimal"/>
+      <w:isLgl/>
+      <w:lvlText w:val="%1.%2.%3.%4.%5.%6.%7.%8.%9"/>
+      <w:lvlJc w:val="left"/>
+      <w:pPr>
+        <w:ind w:left="5040" w:hanging="1800"/>
+      </w:pPr>
+    </w:lvl>
+  </w:abstractNum>
+  <w:num w:numId="1">
+    <w:abstractNumId w:val="3"/>
+    <w:lvlOverride w:ilvl="0">
+      <w:startOverride w:val="1"/>
+    </w:lvlOverride>
+    <w:lvlOverride w:ilvl="1">
+      <w:startOverride w:val="2"/>
+    </w:lvlOverride>
+    <w:lvlOverride w:ilvl="2">
+      <w:startOverride w:val="1"/>
+    </w:lvlOverride>
+    <w:lvlOverride w:ilvl="3">
+      <w:startOverride w:val="1"/>
+    </w:lvlOverride>
+    <w:lvlOverride w:ilvl="4">
+      <w:startOverride w:val="1"/>
+    </w:lvlOverride>
+    <w:lvlOverride w:ilvl="5">
+      <w:startOverride w:val="1"/>
+    </w:lvlOverride>
+    <w:lvlOverride w:ilvl="6">
+      <w:startOverride w:val="1"/>
+    </w:lvlOverride>
+    <w:lvlOverride w:ilvl="7">
+      <w:startOverride w:val="1"/>
+    </w:lvlOverride>
+    <w:lvlOverride w:ilvl="8">
+      <w:startOverride w:val="1"/>
+    </w:lvlOverride>
+  </w:num>
+  <w:num w:numId="2">
+    <w:abstractNumId w:val="3"/>
+  </w:num>
+  <w:num w:numId="3">
+    <w:abstractNumId w:val="2"/>
+  </w:num>
+  <w:num w:numId="4">
+    <w:abstractNumId w:val="1"/>
+  </w:num>
+  <w:num w:numId="5">
+    <w:abstractNumId w:val="0"/>
+  </w:num>
+</w:numbering>
 </file>
 
 <file path=word/styles.xml><?xml version="1.0" encoding="utf-8"?>
@@ -2166,7 +4730,7 @@
   <w:style w:type="paragraph" w:default="1" w:styleId="Norml">
     <w:name w:val="Normal"/>
     <w:qFormat/>
-    <w:rsid w:val="003B3533"/>
+    <w:rsid w:val="004847B5"/>
     <w:rPr>
       <w:rFonts w:ascii="Calibri" w:eastAsia="Times New Roman" w:hAnsi="Calibri" w:cs="Calibri"/>
       <w:lang w:val="en-GB"/>
@@ -2320,6 +4884,78 @@
     <w:rPr>
       <w:rFonts w:ascii="Calibri" w:eastAsia="Times New Roman" w:hAnsi="Calibri" w:cs="Calibri"/>
       <w:lang w:val="en-GB"/>
+    </w:rPr>
+  </w:style>
+  <w:style w:type="character" w:styleId="Hiperhivatkozs">
+    <w:name w:val="Hyperlink"/>
+    <w:basedOn w:val="Bekezdsalapbettpusa"/>
+    <w:uiPriority w:val="99"/>
+    <w:unhideWhenUsed/>
+    <w:rsid w:val="001176CF"/>
+    <w:rPr>
+      <w:color w:val="0000FF"/>
+      <w:u w:val="single"/>
+    </w:rPr>
+  </w:style>
+  <w:style w:type="paragraph" w:styleId="Listaszerbekezds">
+    <w:name w:val="List Paragraph"/>
+    <w:basedOn w:val="Norml"/>
+    <w:uiPriority w:val="34"/>
+    <w:qFormat/>
+    <w:rsid w:val="00282553"/>
+    <w:pPr>
+      <w:spacing w:line="256" w:lineRule="auto"/>
+      <w:ind w:left="720"/>
+      <w:contextualSpacing/>
+    </w:pPr>
+    <w:rPr>
+      <w:rFonts w:asciiTheme="minorHAnsi" w:eastAsiaTheme="minorHAnsi" w:hAnsiTheme="minorHAnsi" w:cstheme="minorBidi"/>
+      <w:kern w:val="2"/>
+      <w:lang w:val="hu-HU"/>
+      <w14:ligatures w14:val="standardContextual"/>
+    </w:rPr>
+  </w:style>
+  <w:style w:type="paragraph" w:styleId="Kpalrs">
+    <w:name w:val="caption"/>
+    <w:basedOn w:val="Norml"/>
+    <w:next w:val="Norml"/>
+    <w:uiPriority w:val="35"/>
+    <w:unhideWhenUsed/>
+    <w:qFormat/>
+    <w:rsid w:val="002B4389"/>
+    <w:pPr>
+      <w:spacing w:after="200" w:line="240" w:lineRule="auto"/>
+    </w:pPr>
+    <w:rPr>
+      <w:i/>
+      <w:iCs/>
+      <w:color w:val="44546A" w:themeColor="text2"/>
+      <w:sz w:val="18"/>
+      <w:szCs w:val="18"/>
+    </w:rPr>
+  </w:style>
+  <w:style w:type="character" w:styleId="Mrltotthiperhivatkozs">
+    <w:name w:val="FollowedHyperlink"/>
+    <w:basedOn w:val="Bekezdsalapbettpusa"/>
+    <w:uiPriority w:val="99"/>
+    <w:semiHidden/>
+    <w:unhideWhenUsed/>
+    <w:rsid w:val="008133B5"/>
+    <w:rPr>
+      <w:color w:val="954F72" w:themeColor="followedHyperlink"/>
+      <w:u w:val="single"/>
+    </w:rPr>
+  </w:style>
+  <w:style w:type="character" w:styleId="Feloldatlanmegemlts">
+    <w:name w:val="Unresolved Mention"/>
+    <w:basedOn w:val="Bekezdsalapbettpusa"/>
+    <w:uiPriority w:val="99"/>
+    <w:semiHidden/>
+    <w:unhideWhenUsed/>
+    <w:rsid w:val="004C6DBC"/>
+    <w:rPr>
+      <w:color w:val="605E5C"/>
+      <w:shd w:val="clear" w:color="auto" w:fill="E1DFDD"/>
     </w:rPr>
   </w:style>
 </w:styles>
@@ -2618,4 +5254,16 @@
     </a:ext>
   </a:extLst>
 </a:theme>
+</file>
+
+<file path=customXml/item1.xml><?xml version="1.0" encoding="utf-8"?>
+<b:Sources xmlns:b="http://schemas.openxmlformats.org/officeDocument/2006/bibliography" xmlns="http://schemas.openxmlformats.org/officeDocument/2006/bibliography" SelectedStyle="\APASixthEditionOfficeOnline.xsl" StyleName="APA" Version="6"/>
+</file>
+
+<file path=customXml/itemProps1.xml><?xml version="1.0" encoding="utf-8"?>
+<ds:datastoreItem xmlns:ds="http://schemas.openxmlformats.org/officeDocument/2006/customXml" ds:itemID="{D933C97A-01BE-4FD7-98B3-17436DB8FBA2}">
+  <ds:schemaRefs>
+    <ds:schemaRef ds:uri="http://schemas.openxmlformats.org/officeDocument/2006/bibliography"/>
+  </ds:schemaRefs>
+</ds:datastoreItem>
 </file>
</xml_diff>